<commit_message>
Add thermal design section
</commit_message>
<xml_diff>
--- a/report/Part 2 - Design.docx
+++ b/report/Part 2 - Design.docx
@@ -1,6 +1,6 @@
 
 <file path=word/document.xml><?xml version="1.0" encoding="utf-8"?>
-<w:document xmlns:wpc="http://schemas.microsoft.com/office/word/2010/wordprocessingCanvas" xmlns:cx="http://schemas.microsoft.com/office/drawing/2014/chartex" xmlns:mc="http://schemas.openxmlformats.org/markup-compatibility/2006" xmlns:o="urn:schemas-microsoft-com:office:office" xmlns:r="http://schemas.openxmlformats.org/officeDocument/2006/relationships" xmlns:m="http://schemas.openxmlformats.org/officeDocument/2006/math" xmlns:v="urn:schemas-microsoft-com:vml" xmlns:wp14="http://schemas.microsoft.com/office/word/2010/wordprocessingDrawing" xmlns:wp="http://schemas.openxmlformats.org/drawingml/2006/wordprocessingDrawing" xmlns:w10="urn:schemas-microsoft-com:office:word" xmlns:w="http://schemas.openxmlformats.org/wordprocessingml/2006/main" xmlns:w14="http://schemas.microsoft.com/office/word/2010/wordml" xmlns:w15="http://schemas.microsoft.com/office/word/2012/wordml" xmlns:w16se="http://schemas.microsoft.com/office/word/2015/wordml/symex" xmlns:wpg="http://schemas.microsoft.com/office/word/2010/wordprocessingGroup" xmlns:wpi="http://schemas.microsoft.com/office/word/2010/wordprocessingInk" xmlns:wne="http://schemas.microsoft.com/office/word/2006/wordml" xmlns:wps="http://schemas.microsoft.com/office/word/2010/wordprocessingShape" mc:Ignorable="w14 w15 w16se wp14">
+<w:document xmlns:o="urn:schemas-microsoft-com:office:office" xmlns:r="http://schemas.openxmlformats.org/officeDocument/2006/relationships" xmlns:v="urn:schemas-microsoft-com:vml" xmlns:w="http://schemas.openxmlformats.org/wordprocessingml/2006/main" xmlns:w10="urn:schemas-microsoft-com:office:word" xmlns:wp="http://schemas.openxmlformats.org/drawingml/2006/wordprocessingDrawing" xmlns:wps="http://schemas.microsoft.com/office/word/2010/wordprocessingShape" xmlns:wpg="http://schemas.microsoft.com/office/word/2010/wordprocessingGroup" xmlns:mc="http://schemas.openxmlformats.org/markup-compatibility/2006" xmlns:wp14="http://schemas.microsoft.com/office/word/2010/wordprocessingDrawing" xmlns:w14="http://schemas.microsoft.com/office/word/2010/wordml" mc:Ignorable="w14 wp14">
   <w:body>
     <w:p>
       <w:pPr>
@@ -9,22 +9,27 @@
           <w:ilvl w:val="0"/>
           <w:numId w:val="4"/>
         </w:numPr>
+        <w:spacing w:before="240" w:after="120"/>
+        <w:rPr/>
       </w:pPr>
       <w:bookmarkStart w:id="0" w:name="__RefHeading___Toc6597_3320701940"/>
       <w:bookmarkEnd w:id="0"/>
       <w:r>
+        <w:rPr/>
         <w:t>Topology Comparison and Selection</w:t>
       </w:r>
     </w:p>
     <w:p>
       <w:pPr>
-        <w:pStyle w:val="BodyText"/>
+        <w:pStyle w:val="TextBody"/>
         <w:numPr>
           <w:ilvl w:val="0"/>
           <w:numId w:val="4"/>
         </w:numPr>
-      </w:pPr>
-      <w:r>
+        <w:rPr/>
+      </w:pPr>
+      <w:r>
+        <w:rPr/>
         <w:t>Each of the topologies considered will be discussed briefly.</w:t>
       </w:r>
     </w:p>
@@ -35,41 +40,32 @@
           <w:ilvl w:val="1"/>
           <w:numId w:val="3"/>
         </w:numPr>
+        <w:rPr/>
       </w:pPr>
       <w:bookmarkStart w:id="1" w:name="__RefHeading___Toc6599_3320701940"/>
       <w:bookmarkEnd w:id="1"/>
       <w:r>
+        <w:rPr/>
         <w:t>Three-Phase Thyristor Rectifier</w:t>
       </w:r>
     </w:p>
     <w:p>
       <w:pPr>
-        <w:pStyle w:val="BodyText"/>
+        <w:pStyle w:val="TextBody"/>
         <w:numPr>
           <w:ilvl w:val="0"/>
           <w:numId w:val="4"/>
         </w:numPr>
-      </w:pPr>
-      <w:r>
-        <w:t xml:space="preserve">This circuit offers us higher output average voltage and less ripple compared to the other alternatives without using parallel output capacitor. However, it requires six </w:t>
-      </w:r>
-      <w:proofErr w:type="spellStart"/>
-      <w:r>
-        <w:t>thyristors</w:t>
-      </w:r>
-      <w:proofErr w:type="spellEnd"/>
-      <w:r>
-        <w:t xml:space="preserve"> and required gate signal driver circuits. As we can see from the table 3, i</w:t>
-      </w:r>
-      <w:r>
-        <w:t xml:space="preserve">n order to arrange the feedback and behavior of circuit, we need to change the firing angle of thyristor. In addition, number of thyristor is more than our chosen topology. This effects the size and cost of the project. As a result, </w:t>
+        <w:rPr/>
+      </w:pPr>
+      <w:r>
+        <w:rPr/>
+        <w:t xml:space="preserve">This circuit offers us higher output average voltage and less ripple compared to the other alternatives without using parallel output capacitor. However, it requires six thyristors and required gate signal driver circuits. As we can see from the table 3, in order to arrange the feedback and behavior of circuit, we need to change the firing angle of thyristor. In addition, number of thyristor is more than our chosen topology. This effects the size and cost of the project. As a result, </w:t>
       </w:r>
       <w:bookmarkStart w:id="2" w:name="__DdeLink__3635_4064191290"/>
       <w:r>
-        <w:t>in order to work toward</w:t>
-      </w:r>
-      <w:r>
-        <w:t xml:space="preserve"> compactness and simplicity bonuses, this topology was judged as not appropriate.</w:t>
+        <w:rPr/>
+        <w:t>in order to work toward compactness and simplicity bonuses, this topology was judged as not appropriate.</w:t>
       </w:r>
       <w:bookmarkEnd w:id="2"/>
     </w:p>
@@ -80,29 +76,27 @@
           <w:ilvl w:val="1"/>
           <w:numId w:val="3"/>
         </w:numPr>
+        <w:rPr/>
       </w:pPr>
       <w:bookmarkStart w:id="3" w:name="__RefHeading___Toc6601_3320701940"/>
       <w:bookmarkEnd w:id="3"/>
       <w:r>
+        <w:rPr/>
         <w:t>Rectifier + Buck Converter</w:t>
       </w:r>
     </w:p>
     <w:p>
       <w:pPr>
-        <w:pStyle w:val="BodyText"/>
+        <w:pStyle w:val="TextBody"/>
         <w:numPr>
           <w:ilvl w:val="0"/>
           <w:numId w:val="4"/>
         </w:numPr>
-      </w:pPr>
-      <w:r>
-        <w:t>This circuit offers us a simpler way to finish the project compared to the three-phase thyristor rectifier. However, it requires six diodes and a b</w:t>
-      </w:r>
-      <w:r>
-        <w:t>uck convertor part. In addition, arranging the filter and the calibration of buck convertor without using a microcontroller can be problem. Similar to our opinion for the three-phase thyristor rectifier, in order to work toward compactness and simplicity b</w:t>
-      </w:r>
-      <w:r>
-        <w:t>onuses, this topology was judged as not appropriate.</w:t>
+        <w:rPr/>
+      </w:pPr>
+      <w:r>
+        <w:rPr/>
+        <w:t>This circuit offers us a simpler way to finish the project compared to the three-phase thyristor rectifier. However, it requires six diodes and a buck convertor part. In addition, arranging the filter and the calibration of buck convertor without using a microcontroller can be problem. Similar to our opinion for the three-phase thyristor rectifier, in order to work toward compactness and simplicity bonuses, this topology was judged as not appropriate.</w:t>
       </w:r>
     </w:p>
     <w:p>
@@ -112,53 +106,27 @@
           <w:ilvl w:val="1"/>
           <w:numId w:val="3"/>
         </w:numPr>
+        <w:rPr/>
       </w:pPr>
       <w:bookmarkStart w:id="4" w:name="__RefHeading___Toc6603_3320701940"/>
       <w:bookmarkEnd w:id="4"/>
       <w:r>
+        <w:rPr/>
         <w:t>Single-Phase Thyristor Rectifier</w:t>
       </w:r>
     </w:p>
     <w:p>
       <w:pPr>
-        <w:pStyle w:val="BodyText"/>
+        <w:pStyle w:val="TextBody"/>
         <w:numPr>
           <w:ilvl w:val="0"/>
           <w:numId w:val="4"/>
         </w:numPr>
-      </w:pPr>
-      <w:r>
-        <w:t>This circuit offers us more simple way compared to the three-phase thyristor rectifier. However, it has less output voltage and more ripple comparing to a three-phase rec</w:t>
-      </w:r>
-      <w:r>
-        <w:t xml:space="preserve">tifier. Again, in this topology, we need to drive four </w:t>
-      </w:r>
-      <w:proofErr w:type="spellStart"/>
-      <w:r>
-        <w:t>thyristors</w:t>
-      </w:r>
-      <w:proofErr w:type="spellEnd"/>
-      <w:r>
-        <w:t xml:space="preserve"> in synchronism with each other. In addition to that, according feedback data from the output firing angle of the four </w:t>
-      </w:r>
-      <w:proofErr w:type="spellStart"/>
-      <w:r>
-        <w:t>thyristors</w:t>
-      </w:r>
-      <w:proofErr w:type="spellEnd"/>
-      <w:r>
-        <w:t xml:space="preserve"> should be changed. The gains in eliminating two </w:t>
-      </w:r>
-      <w:proofErr w:type="spellStart"/>
-      <w:r>
-        <w:t>thyristors</w:t>
-      </w:r>
-      <w:proofErr w:type="spellEnd"/>
-      <w:r>
-        <w:t xml:space="preserve"> to</w:t>
-      </w:r>
-      <w:r>
-        <w:t xml:space="preserve"> drive still did not achieve the level of simplicity that we desired.</w:t>
+        <w:rPr/>
+      </w:pPr>
+      <w:r>
+        <w:rPr/>
+        <w:t>This circuit offers us more simple way compared to the three-phase thyristor rectifier. However, it has less output voltage and more ripple comparing to a three-phase rectifier. Again, in this topology, we need to drive four thyristors in synchronism with each other. In addition to that, according feedback data from the output firing angle of the four thyristors should be changed. The gains in eliminating two thyristors to drive still did not achieve the level of simplicity that we desired.</w:t>
       </w:r>
     </w:p>
     <w:p>
@@ -168,10 +136,12 @@
           <w:ilvl w:val="1"/>
           <w:numId w:val="3"/>
         </w:numPr>
+        <w:rPr/>
       </w:pPr>
       <w:bookmarkStart w:id="5" w:name="__RefHeading___Toc6605_3320701940"/>
       <w:bookmarkEnd w:id="5"/>
       <w:r>
+        <w:rPr/>
         <w:t>Chosen Topology: Single-P</w:t>
       </w:r>
       <w:r>
@@ -183,173 +153,117 @@
     </w:p>
     <w:p>
       <w:pPr>
-        <w:pStyle w:val="BodyText"/>
-      </w:pPr>
-      <w:r>
-        <w:t xml:space="preserve">The single-phase </w:t>
-      </w:r>
-      <w:proofErr w:type="spellStart"/>
-      <w:r>
-        <w:t>diac</w:t>
-      </w:r>
-      <w:proofErr w:type="spellEnd"/>
-      <w:r>
-        <w:t xml:space="preserve">-controlled </w:t>
-      </w:r>
-      <w:proofErr w:type="spellStart"/>
-      <w:r>
-        <w:t>triac</w:t>
-      </w:r>
-      <w:proofErr w:type="spellEnd"/>
-      <w:r>
-        <w:t xml:space="preserve"> rectifier has several advantages for which we selected it. The primary advantage is it</w:t>
-      </w:r>
-      <w:r>
-        <w:t xml:space="preserve">s simplicity. There is a single controlled element, the </w:t>
-      </w:r>
-      <w:proofErr w:type="spellStart"/>
-      <w:r>
-        <w:t>triac</w:t>
-      </w:r>
-      <w:proofErr w:type="spellEnd"/>
-      <w:r>
-        <w:t xml:space="preserve">, for which a gate signal is required. The </w:t>
-      </w:r>
-      <w:proofErr w:type="spellStart"/>
-      <w:r>
-        <w:t>diac</w:t>
-      </w:r>
-      <w:proofErr w:type="spellEnd"/>
-      <w:r>
-        <w:t xml:space="preserve"> can be used to control the </w:t>
-      </w:r>
-      <w:proofErr w:type="spellStart"/>
-      <w:r>
-        <w:t>triac</w:t>
-      </w:r>
-      <w:proofErr w:type="spellEnd"/>
-      <w:r>
-        <w:t xml:space="preserve"> by adjusting the value of the variable resistor in the circuit. Because the control circuit is powered from the ma</w:t>
-      </w:r>
-      <w:r>
-        <w:t>ins voltage, no additional power supply or regulation is needed for the control circuit as it would be in other configurations.</w:t>
-      </w:r>
-    </w:p>
-    <w:p>
-      <w:pPr>
-        <w:pStyle w:val="BodyText"/>
-      </w:pPr>
-      <w:r>
-        <w:t>One disadvantage of this topology is that it is not easily adapted to any type of feedback control. It is also limited to single</w:t>
-      </w:r>
-      <w:r>
-        <w:t>-quadrant operation by the diode bridge that supplies the DC motor load.</w:t>
-      </w:r>
-    </w:p>
-    <w:p>
-      <w:pPr>
-        <w:pStyle w:val="BodyText"/>
-      </w:pPr>
-      <w:r>
-        <w:lastRenderedPageBreak/>
-        <w:t xml:space="preserve">If we are successful in implementing a working circuit using the </w:t>
-      </w:r>
-      <w:proofErr w:type="spellStart"/>
-      <w:r>
-        <w:t>diac</w:t>
-      </w:r>
-      <w:proofErr w:type="spellEnd"/>
-      <w:r>
-        <w:t xml:space="preserve"> for controlling the </w:t>
-      </w:r>
-      <w:proofErr w:type="spellStart"/>
-      <w:r>
-        <w:t>triac</w:t>
-      </w:r>
-      <w:proofErr w:type="spellEnd"/>
-      <w:r>
-        <w:t>, we could explore other, more flexible methods for control that would allow feedback co</w:t>
-      </w:r>
-      <w:r>
-        <w:t>ntrol, especially to limit current during motor start-up.</w:t>
+        <w:pStyle w:val="TextBody"/>
+        <w:rPr/>
+      </w:pPr>
+      <w:r>
+        <w:rPr/>
+        <w:t>The single-phase diac-controlled triac rectifier has several advantages for which we selected it. The primary advantage is its simplicity. There is a single controlled element, the triac, for which a gate signal is required. The diac can be used to control the triac by adjusting the value of the variable resistor in the circuit. Because the control circuit is powered from the mains voltage, no additional power supply or regulation is needed for the control circuit as it would be in other configurations.</w:t>
+      </w:r>
+    </w:p>
+    <w:p>
+      <w:pPr>
+        <w:pStyle w:val="TextBody"/>
+        <w:rPr/>
+      </w:pPr>
+      <w:r>
+        <w:rPr/>
+        <w:t>One disadvantage of this topology is that it is not easily adapted to any type of feedback control. It is also limited to single-quadrant operation by the diode bridge that supplies the DC motor load.</w:t>
+      </w:r>
+    </w:p>
+    <w:p>
+      <w:pPr>
+        <w:pStyle w:val="TextBody"/>
+        <w:rPr/>
+      </w:pPr>
+      <w:r>
+        <w:rPr/>
+        <w:t>If we are successful in implementing a working circuit using the diac for controlling the triac, we could explore other, more flexible methods for control that would allow feedback control, especially to limit current during motor start-up.</w:t>
       </w:r>
     </w:p>
     <w:p>
       <w:pPr>
         <w:pStyle w:val="Table"/>
-        <w:keepNext/>
+        <w:keepNext w:val="true"/>
+        <w:rPr/>
       </w:pPr>
       <w:bookmarkStart w:id="6" w:name="_Ref2630953211211"/>
       <w:r>
+        <w:rPr/>
         <w:t xml:space="preserve">Table </w:t>
       </w:r>
-      <w:bookmarkStart w:id="7" w:name="Ref_Table7_number_only11211"/>
-      <w:bookmarkStart w:id="8" w:name="Ref_Table12_number_only1"/>
-      <w:r>
+      <w:bookmarkStart w:id="7" w:name="Ref_Table12_number_only1"/>
+      <w:bookmarkStart w:id="8" w:name="Ref_Table7_number_only11211"/>
+      <w:r>
+        <w:rPr/>
         <w:fldChar w:fldCharType="begin"/>
       </w:r>
       <w:r>
-        <w:instrText>SEQ Table \* ARABIC</w:instrText>
-      </w:r>
-      <w:r>
+        <w:rPr/>
+        <w:instrText> SEQ Table \* ARABIC </w:instrText>
+      </w:r>
+      <w:r>
+        <w:rPr/>
         <w:fldChar w:fldCharType="separate"/>
       </w:r>
       <w:r>
+        <w:rPr/>
         <w:t>1</w:t>
       </w:r>
       <w:r>
+        <w:rPr/>
         <w:fldChar w:fldCharType="end"/>
       </w:r>
       <w:bookmarkEnd w:id="6"/>
       <w:bookmarkEnd w:id="7"/>
       <w:bookmarkEnd w:id="8"/>
       <w:r>
-        <w:t xml:space="preserve">:  </w:t>
-      </w:r>
-      <w:r>
-        <w:t>Comparison According to Components</w:t>
+        <w:rPr/>
+        <w:t>:  Comparison According to Components</w:t>
       </w:r>
     </w:p>
     <w:tbl>
       <w:tblPr>
         <w:tblW w:w="9165" w:type="dxa"/>
         <w:jc w:val="center"/>
+        <w:tblInd w:w="0" w:type="dxa"/>
         <w:tblCellMar>
           <w:top w:w="55" w:type="dxa"/>
           <w:left w:w="55" w:type="dxa"/>
           <w:bottom w:w="55" w:type="dxa"/>
           <w:right w:w="55" w:type="dxa"/>
         </w:tblCellMar>
-        <w:tblLook w:val="04A0" w:firstRow="1" w:lastRow="0" w:firstColumn="1" w:lastColumn="0" w:noHBand="0" w:noVBand="1"/>
+        <w:tblLook w:noVBand="1" w:val="04a0" w:noHBand="0" w:lastColumn="0" w:firstColumn="1" w:lastRow="0" w:firstRow="1"/>
       </w:tblPr>
       <w:tblGrid>
         <w:gridCol w:w="3046"/>
         <w:gridCol w:w="141"/>
-        <w:gridCol w:w="3806"/>
+        <w:gridCol w:w="3805"/>
         <w:gridCol w:w="2172"/>
       </w:tblGrid>
       <w:tr>
         <w:trPr>
-          <w:trHeight w:val="640"/>
-          <w:tblHeader/>
-          <w:jc w:val="center"/>
+          <w:tblHeader w:val="true"/>
+          <w:trHeight w:val="640" w:hRule="atLeast"/>
         </w:trPr>
         <w:tc>
           <w:tcPr>
-            <w:tcW w:w="3045" w:type="dxa"/>
+            <w:tcW w:w="3046" w:type="dxa"/>
             <w:tcBorders>
               <w:top w:val="single" w:sz="12" w:space="0" w:color="000000"/>
               <w:bottom w:val="single" w:sz="2" w:space="0" w:color="000000"/>
             </w:tcBorders>
-            <w:shd w:val="clear" w:color="auto" w:fill="auto"/>
+            <w:shd w:color="auto" w:fill="auto" w:val="clear"/>
             <w:vAlign w:val="center"/>
           </w:tcPr>
           <w:p>
             <w:pPr>
               <w:pStyle w:val="TableHeading"/>
-              <w:keepNext/>
-            </w:pPr>
-            <w:r>
+              <w:keepNext w:val="true"/>
+              <w:rPr/>
+            </w:pPr>
+            <w:r>
+              <w:rPr/>
               <w:t xml:space="preserve">Topology  </w:t>
             </w:r>
           </w:p>
@@ -361,29 +275,35 @@
               <w:top w:val="single" w:sz="12" w:space="0" w:color="000000"/>
               <w:bottom w:val="single" w:sz="2" w:space="0" w:color="000000"/>
             </w:tcBorders>
-            <w:shd w:val="clear" w:color="auto" w:fill="auto"/>
+            <w:shd w:color="auto" w:fill="auto" w:val="clear"/>
           </w:tcPr>
           <w:p>
             <w:pPr>
               <w:pStyle w:val="TableHeading"/>
-            </w:pPr>
-          </w:p>
-        </w:tc>
-        <w:tc>
-          <w:tcPr>
-            <w:tcW w:w="3806" w:type="dxa"/>
+              <w:rPr/>
+            </w:pPr>
+            <w:r>
+              <w:rPr/>
+            </w:r>
+          </w:p>
+        </w:tc>
+        <w:tc>
+          <w:tcPr>
+            <w:tcW w:w="3805" w:type="dxa"/>
             <w:tcBorders>
               <w:top w:val="single" w:sz="12" w:space="0" w:color="000000"/>
               <w:bottom w:val="single" w:sz="2" w:space="0" w:color="000000"/>
             </w:tcBorders>
-            <w:shd w:val="clear" w:color="auto" w:fill="auto"/>
+            <w:shd w:color="auto" w:fill="auto" w:val="clear"/>
             <w:vAlign w:val="center"/>
           </w:tcPr>
           <w:p>
             <w:pPr>
               <w:pStyle w:val="TableHeading"/>
-            </w:pPr>
-            <w:r>
+              <w:rPr/>
+            </w:pPr>
+            <w:r>
+              <w:rPr/>
               <w:t>Required Semiconductor</w:t>
             </w:r>
           </w:p>
@@ -395,14 +315,16 @@
               <w:top w:val="single" w:sz="12" w:space="0" w:color="000000"/>
               <w:bottom w:val="single" w:sz="2" w:space="0" w:color="000000"/>
             </w:tcBorders>
-            <w:shd w:val="clear" w:color="auto" w:fill="auto"/>
+            <w:shd w:color="auto" w:fill="auto" w:val="clear"/>
             <w:vAlign w:val="center"/>
           </w:tcPr>
           <w:p>
             <w:pPr>
               <w:pStyle w:val="TableHeading"/>
-            </w:pPr>
-            <w:r>
+              <w:rPr/>
+            </w:pPr>
+            <w:r>
+              <w:rPr/>
               <w:t>Required Manageable Components</w:t>
             </w:r>
           </w:p>
@@ -410,21 +332,23 @@
       </w:tr>
       <w:tr>
         <w:trPr>
-          <w:trHeight w:val="438"/>
-          <w:jc w:val="center"/>
+          <w:trHeight w:val="438" w:hRule="atLeast"/>
         </w:trPr>
         <w:tc>
           <w:tcPr>
-            <w:tcW w:w="3045" w:type="dxa"/>
-            <w:shd w:val="clear" w:color="auto" w:fill="auto"/>
-          </w:tcPr>
-          <w:p>
-            <w:pPr>
-              <w:pStyle w:val="TableContents"/>
-              <w:keepNext/>
-              <w:jc w:val="center"/>
-            </w:pPr>
-            <w:r>
+            <w:tcW w:w="3046" w:type="dxa"/>
+            <w:tcBorders/>
+            <w:shd w:color="auto" w:fill="auto" w:val="clear"/>
+          </w:tcPr>
+          <w:p>
+            <w:pPr>
+              <w:pStyle w:val="TableContents"/>
+              <w:keepNext w:val="true"/>
+              <w:jc w:val="center"/>
+              <w:rPr/>
+            </w:pPr>
+            <w:r>
+              <w:rPr/>
               <w:t>3-phase Thyristor</w:t>
             </w:r>
           </w:p>
@@ -432,26 +356,34 @@
         <w:tc>
           <w:tcPr>
             <w:tcW w:w="141" w:type="dxa"/>
-            <w:shd w:val="clear" w:color="auto" w:fill="auto"/>
-          </w:tcPr>
-          <w:p>
-            <w:pPr>
-              <w:pStyle w:val="TableContents"/>
-              <w:jc w:val="center"/>
-            </w:pPr>
-          </w:p>
-        </w:tc>
-        <w:tc>
-          <w:tcPr>
-            <w:tcW w:w="3806" w:type="dxa"/>
-            <w:shd w:val="clear" w:color="auto" w:fill="auto"/>
-          </w:tcPr>
-          <w:p>
-            <w:pPr>
-              <w:pStyle w:val="TableContents"/>
-              <w:jc w:val="center"/>
-            </w:pPr>
-            <w:r>
+            <w:tcBorders/>
+            <w:shd w:color="auto" w:fill="auto" w:val="clear"/>
+          </w:tcPr>
+          <w:p>
+            <w:pPr>
+              <w:pStyle w:val="TableContents"/>
+              <w:jc w:val="center"/>
+              <w:rPr/>
+            </w:pPr>
+            <w:r>
+              <w:rPr/>
+            </w:r>
+          </w:p>
+        </w:tc>
+        <w:tc>
+          <w:tcPr>
+            <w:tcW w:w="3805" w:type="dxa"/>
+            <w:tcBorders/>
+            <w:shd w:color="auto" w:fill="auto" w:val="clear"/>
+          </w:tcPr>
+          <w:p>
+            <w:pPr>
+              <w:pStyle w:val="TableContents"/>
+              <w:jc w:val="center"/>
+              <w:rPr/>
+            </w:pPr>
+            <w:r>
+              <w:rPr/>
               <w:t>6 Thyristor</w:t>
             </w:r>
           </w:p>
@@ -459,14 +391,17 @@
         <w:tc>
           <w:tcPr>
             <w:tcW w:w="2172" w:type="dxa"/>
-            <w:shd w:val="clear" w:color="auto" w:fill="auto"/>
-          </w:tcPr>
-          <w:p>
-            <w:pPr>
-              <w:pStyle w:val="TableContents"/>
-              <w:jc w:val="center"/>
-            </w:pPr>
-            <w:r>
+            <w:tcBorders/>
+            <w:shd w:color="auto" w:fill="auto" w:val="clear"/>
+          </w:tcPr>
+          <w:p>
+            <w:pPr>
+              <w:pStyle w:val="TableContents"/>
+              <w:jc w:val="center"/>
+              <w:rPr/>
+            </w:pPr>
+            <w:r>
+              <w:rPr/>
               <w:t>6 Thyristor</w:t>
             </w:r>
           </w:p>
@@ -474,21 +409,23 @@
       </w:tr>
       <w:tr>
         <w:trPr>
-          <w:trHeight w:val="319"/>
-          <w:jc w:val="center"/>
+          <w:trHeight w:val="319" w:hRule="atLeast"/>
         </w:trPr>
         <w:tc>
           <w:tcPr>
-            <w:tcW w:w="3045" w:type="dxa"/>
-            <w:shd w:val="clear" w:color="auto" w:fill="auto"/>
-          </w:tcPr>
-          <w:p>
-            <w:pPr>
-              <w:pStyle w:val="TableContents"/>
-              <w:keepNext/>
-              <w:jc w:val="center"/>
-            </w:pPr>
-            <w:r>
+            <w:tcW w:w="3046" w:type="dxa"/>
+            <w:tcBorders/>
+            <w:shd w:color="auto" w:fill="auto" w:val="clear"/>
+          </w:tcPr>
+          <w:p>
+            <w:pPr>
+              <w:pStyle w:val="TableContents"/>
+              <w:keepNext w:val="true"/>
+              <w:jc w:val="center"/>
+              <w:rPr/>
+            </w:pPr>
+            <w:r>
+              <w:rPr/>
               <w:t>Rectifier+ Buck</w:t>
             </w:r>
           </w:p>
@@ -496,73 +433,76 @@
         <w:tc>
           <w:tcPr>
             <w:tcW w:w="141" w:type="dxa"/>
-            <w:shd w:val="clear" w:color="auto" w:fill="auto"/>
-          </w:tcPr>
-          <w:p>
-            <w:pPr>
-              <w:pStyle w:val="TableContents"/>
-              <w:jc w:val="center"/>
-            </w:pPr>
-          </w:p>
-        </w:tc>
-        <w:tc>
-          <w:tcPr>
-            <w:tcW w:w="3806" w:type="dxa"/>
-            <w:shd w:val="clear" w:color="auto" w:fill="auto"/>
-          </w:tcPr>
-          <w:p>
-            <w:pPr>
-              <w:pStyle w:val="TableContents"/>
-              <w:jc w:val="center"/>
-            </w:pPr>
-            <w:r>
-              <w:t xml:space="preserve">6 </w:t>
-            </w:r>
-            <w:r>
-              <w:t xml:space="preserve">Diode + </w:t>
-            </w:r>
-            <w:proofErr w:type="spellStart"/>
-            <w:r>
+            <w:tcBorders/>
+            <w:shd w:color="auto" w:fill="auto" w:val="clear"/>
+          </w:tcPr>
+          <w:p>
+            <w:pPr>
+              <w:pStyle w:val="TableContents"/>
+              <w:jc w:val="center"/>
+              <w:rPr/>
+            </w:pPr>
+            <w:r>
+              <w:rPr/>
+            </w:r>
+          </w:p>
+        </w:tc>
+        <w:tc>
+          <w:tcPr>
+            <w:tcW w:w="3805" w:type="dxa"/>
+            <w:tcBorders/>
+            <w:shd w:color="auto" w:fill="auto" w:val="clear"/>
+          </w:tcPr>
+          <w:p>
+            <w:pPr>
+              <w:pStyle w:val="TableContents"/>
+              <w:jc w:val="center"/>
+              <w:rPr/>
+            </w:pPr>
+            <w:r>
+              <w:rPr/>
+              <w:t>6 Diode + Mosfet</w:t>
+            </w:r>
+          </w:p>
+        </w:tc>
+        <w:tc>
+          <w:tcPr>
+            <w:tcW w:w="2172" w:type="dxa"/>
+            <w:tcBorders/>
+            <w:shd w:color="auto" w:fill="auto" w:val="clear"/>
+          </w:tcPr>
+          <w:p>
+            <w:pPr>
+              <w:pStyle w:val="TableContents"/>
+              <w:jc w:val="center"/>
+              <w:rPr/>
+            </w:pPr>
+            <w:r>
+              <w:rPr/>
               <w:t>Mosfet</w:t>
             </w:r>
-            <w:proofErr w:type="spellEnd"/>
-          </w:p>
-        </w:tc>
-        <w:tc>
-          <w:tcPr>
-            <w:tcW w:w="2172" w:type="dxa"/>
-            <w:shd w:val="clear" w:color="auto" w:fill="auto"/>
-          </w:tcPr>
-          <w:p>
-            <w:pPr>
-              <w:pStyle w:val="TableContents"/>
-              <w:jc w:val="center"/>
-            </w:pPr>
-            <w:proofErr w:type="spellStart"/>
-            <w:r>
-              <w:t>Mosfet</w:t>
-            </w:r>
-            <w:proofErr w:type="spellEnd"/>
           </w:p>
         </w:tc>
       </w:tr>
       <w:tr>
         <w:trPr>
-          <w:trHeight w:val="319"/>
-          <w:jc w:val="center"/>
+          <w:trHeight w:val="319" w:hRule="atLeast"/>
         </w:trPr>
         <w:tc>
           <w:tcPr>
-            <w:tcW w:w="3045" w:type="dxa"/>
-            <w:shd w:val="clear" w:color="auto" w:fill="auto"/>
-          </w:tcPr>
-          <w:p>
-            <w:pPr>
-              <w:pStyle w:val="TableContents"/>
-              <w:keepNext/>
-              <w:jc w:val="center"/>
-            </w:pPr>
-            <w:r>
+            <w:tcW w:w="3046" w:type="dxa"/>
+            <w:tcBorders/>
+            <w:shd w:color="auto" w:fill="auto" w:val="clear"/>
+          </w:tcPr>
+          <w:p>
+            <w:pPr>
+              <w:pStyle w:val="TableContents"/>
+              <w:keepNext w:val="true"/>
+              <w:jc w:val="center"/>
+              <w:rPr/>
+            </w:pPr>
+            <w:r>
+              <w:rPr/>
               <w:t>1- phase Thyristor</w:t>
             </w:r>
           </w:p>
@@ -570,26 +510,34 @@
         <w:tc>
           <w:tcPr>
             <w:tcW w:w="141" w:type="dxa"/>
-            <w:shd w:val="clear" w:color="auto" w:fill="auto"/>
-          </w:tcPr>
-          <w:p>
-            <w:pPr>
-              <w:pStyle w:val="TableContents"/>
-              <w:jc w:val="center"/>
-            </w:pPr>
-          </w:p>
-        </w:tc>
-        <w:tc>
-          <w:tcPr>
-            <w:tcW w:w="3806" w:type="dxa"/>
-            <w:shd w:val="clear" w:color="auto" w:fill="auto"/>
-          </w:tcPr>
-          <w:p>
-            <w:pPr>
-              <w:pStyle w:val="TableContents"/>
-              <w:jc w:val="center"/>
-            </w:pPr>
-            <w:r>
+            <w:tcBorders/>
+            <w:shd w:color="auto" w:fill="auto" w:val="clear"/>
+          </w:tcPr>
+          <w:p>
+            <w:pPr>
+              <w:pStyle w:val="TableContents"/>
+              <w:jc w:val="center"/>
+              <w:rPr/>
+            </w:pPr>
+            <w:r>
+              <w:rPr/>
+            </w:r>
+          </w:p>
+        </w:tc>
+        <w:tc>
+          <w:tcPr>
+            <w:tcW w:w="3805" w:type="dxa"/>
+            <w:tcBorders/>
+            <w:shd w:color="auto" w:fill="auto" w:val="clear"/>
+          </w:tcPr>
+          <w:p>
+            <w:pPr>
+              <w:pStyle w:val="TableContents"/>
+              <w:jc w:val="center"/>
+              <w:rPr/>
+            </w:pPr>
+            <w:r>
+              <w:rPr/>
               <w:t>4 Thyristor</w:t>
             </w:r>
           </w:p>
@@ -597,14 +545,17 @@
         <w:tc>
           <w:tcPr>
             <w:tcW w:w="2172" w:type="dxa"/>
-            <w:shd w:val="clear" w:color="auto" w:fill="auto"/>
-          </w:tcPr>
-          <w:p>
-            <w:pPr>
-              <w:pStyle w:val="TableContents"/>
-              <w:jc w:val="center"/>
-            </w:pPr>
-            <w:r>
+            <w:tcBorders/>
+            <w:shd w:color="auto" w:fill="auto" w:val="clear"/>
+          </w:tcPr>
+          <w:p>
+            <w:pPr>
+              <w:pStyle w:val="TableContents"/>
+              <w:jc w:val="center"/>
+              <w:rPr/>
+            </w:pPr>
+            <w:r>
+              <w:rPr/>
               <w:t>4 Thyristor</w:t>
             </w:r>
           </w:p>
@@ -612,35 +563,26 @@
       </w:tr>
       <w:tr>
         <w:trPr>
-          <w:trHeight w:val="301"/>
-          <w:jc w:val="center"/>
+          <w:trHeight w:val="301" w:hRule="atLeast"/>
         </w:trPr>
         <w:tc>
           <w:tcPr>
-            <w:tcW w:w="3045" w:type="dxa"/>
+            <w:tcW w:w="3046" w:type="dxa"/>
             <w:tcBorders>
               <w:bottom w:val="single" w:sz="12" w:space="0" w:color="000000"/>
             </w:tcBorders>
-            <w:shd w:val="clear" w:color="auto" w:fill="auto"/>
-          </w:tcPr>
-          <w:p>
-            <w:pPr>
-              <w:pStyle w:val="TableContents"/>
-              <w:jc w:val="center"/>
-            </w:pPr>
-            <w:proofErr w:type="spellStart"/>
-            <w:r>
-              <w:t>Diac</w:t>
-            </w:r>
-            <w:proofErr w:type="spellEnd"/>
-            <w:r>
-              <w:t xml:space="preserve">- </w:t>
-            </w:r>
-            <w:proofErr w:type="spellStart"/>
-            <w:r>
-              <w:t>Triac</w:t>
-            </w:r>
-            <w:proofErr w:type="spellEnd"/>
+            <w:shd w:color="auto" w:fill="auto" w:val="clear"/>
+          </w:tcPr>
+          <w:p>
+            <w:pPr>
+              <w:pStyle w:val="TableContents"/>
+              <w:jc w:val="center"/>
+              <w:rPr/>
+            </w:pPr>
+            <w:r>
+              <w:rPr/>
+              <w:t>Diac- Triac</w:t>
+            </w:r>
           </w:p>
         </w:tc>
         <w:tc>
@@ -649,44 +591,37 @@
             <w:tcBorders>
               <w:bottom w:val="single" w:sz="12" w:space="0" w:color="000000"/>
             </w:tcBorders>
-            <w:shd w:val="clear" w:color="auto" w:fill="auto"/>
-          </w:tcPr>
-          <w:p>
-            <w:pPr>
-              <w:pStyle w:val="TableContents"/>
-              <w:jc w:val="center"/>
-            </w:pPr>
-          </w:p>
-        </w:tc>
-        <w:tc>
-          <w:tcPr>
-            <w:tcW w:w="3806" w:type="dxa"/>
+            <w:shd w:color="auto" w:fill="auto" w:val="clear"/>
+          </w:tcPr>
+          <w:p>
+            <w:pPr>
+              <w:pStyle w:val="TableContents"/>
+              <w:jc w:val="center"/>
+              <w:rPr/>
+            </w:pPr>
+            <w:r>
+              <w:rPr/>
+            </w:r>
+          </w:p>
+        </w:tc>
+        <w:tc>
+          <w:tcPr>
+            <w:tcW w:w="3805" w:type="dxa"/>
             <w:tcBorders>
               <w:bottom w:val="single" w:sz="12" w:space="0" w:color="000000"/>
             </w:tcBorders>
-            <w:shd w:val="clear" w:color="auto" w:fill="auto"/>
-          </w:tcPr>
-          <w:p>
-            <w:pPr>
-              <w:pStyle w:val="TableContents"/>
-              <w:jc w:val="center"/>
-            </w:pPr>
-            <w:r>
-              <w:t xml:space="preserve">4 Diode+ 1 </w:t>
-            </w:r>
-            <w:proofErr w:type="spellStart"/>
-            <w:r>
-              <w:t>Diac</w:t>
-            </w:r>
-            <w:proofErr w:type="spellEnd"/>
-            <w:r>
-              <w:t xml:space="preserve">+ 1 </w:t>
-            </w:r>
-            <w:proofErr w:type="spellStart"/>
-            <w:r>
-              <w:t>Triac</w:t>
-            </w:r>
-            <w:proofErr w:type="spellEnd"/>
+            <w:shd w:color="auto" w:fill="auto" w:val="clear"/>
+          </w:tcPr>
+          <w:p>
+            <w:pPr>
+              <w:pStyle w:val="TableContents"/>
+              <w:jc w:val="center"/>
+              <w:rPr/>
+            </w:pPr>
+            <w:r>
+              <w:rPr/>
+              <w:t>4 Diode+ 1 Diac+ 1 Triac</w:t>
+            </w:r>
           </w:p>
         </w:tc>
         <w:tc>
@@ -695,21 +630,18 @@
             <w:tcBorders>
               <w:bottom w:val="single" w:sz="12" w:space="0" w:color="000000"/>
             </w:tcBorders>
-            <w:shd w:val="clear" w:color="auto" w:fill="auto"/>
-          </w:tcPr>
-          <w:p>
-            <w:pPr>
-              <w:pStyle w:val="TableContents"/>
-              <w:jc w:val="center"/>
-            </w:pPr>
-            <w:r>
-              <w:t xml:space="preserve">1 </w:t>
-            </w:r>
-            <w:proofErr w:type="spellStart"/>
-            <w:r>
-              <w:t>Diac</w:t>
-            </w:r>
-            <w:proofErr w:type="spellEnd"/>
+            <w:shd w:color="auto" w:fill="auto" w:val="clear"/>
+          </w:tcPr>
+          <w:p>
+            <w:pPr>
+              <w:pStyle w:val="TableContents"/>
+              <w:jc w:val="center"/>
+              <w:rPr/>
+            </w:pPr>
+            <w:r>
+              <w:rPr/>
+              <w:t>1 Diac</w:t>
+            </w:r>
           </w:p>
         </w:tc>
       </w:tr>
@@ -717,102 +649,117 @@
     <w:p>
       <w:pPr>
         <w:pStyle w:val="Table"/>
-        <w:keepNext/>
-      </w:pPr>
+        <w:keepNext w:val="true"/>
+        <w:rPr/>
+      </w:pPr>
+      <w:r>
+        <w:rPr/>
+      </w:r>
     </w:p>
     <w:p>
       <w:pPr>
         <w:pStyle w:val="Table"/>
+        <w:rPr/>
       </w:pPr>
       <w:bookmarkStart w:id="9" w:name="_Ref26309532112111"/>
       <w:r>
+        <w:rPr/>
         <w:t xml:space="preserve">Table </w:t>
       </w:r>
-      <w:bookmarkStart w:id="10" w:name="Ref_Table7_number_only112111"/>
-      <w:bookmarkStart w:id="11" w:name="Ref_Table12_number_only11"/>
-      <w:r>
+      <w:bookmarkStart w:id="10" w:name="Ref_Table12_number_only11"/>
+      <w:bookmarkStart w:id="11" w:name="Ref_Table7_number_only112111"/>
+      <w:r>
+        <w:rPr/>
         <w:fldChar w:fldCharType="begin"/>
       </w:r>
       <w:r>
-        <w:instrText>SEQ Table \* ARABIC</w:instrText>
-      </w:r>
-      <w:r>
+        <w:rPr/>
+        <w:instrText> SEQ Table \* ARABIC </w:instrText>
+      </w:r>
+      <w:r>
+        <w:rPr/>
         <w:fldChar w:fldCharType="separate"/>
       </w:r>
       <w:r>
+        <w:rPr/>
         <w:t>2</w:t>
       </w:r>
       <w:r>
+        <w:rPr/>
         <w:fldChar w:fldCharType="end"/>
       </w:r>
       <w:bookmarkEnd w:id="9"/>
       <w:bookmarkEnd w:id="10"/>
       <w:bookmarkEnd w:id="11"/>
       <w:r>
-        <w:t xml:space="preserve">:  </w:t>
-      </w:r>
-      <w:r>
-        <w:t xml:space="preserve">Comparison According to Bonuses </w:t>
+        <w:rPr/>
+        <w:t xml:space="preserve">:  Comparison According to Bonuses </w:t>
       </w:r>
     </w:p>
     <w:tbl>
       <w:tblPr>
         <w:tblW w:w="9136" w:type="dxa"/>
         <w:jc w:val="center"/>
+        <w:tblInd w:w="0" w:type="dxa"/>
         <w:tblCellMar>
           <w:top w:w="55" w:type="dxa"/>
           <w:left w:w="55" w:type="dxa"/>
           <w:bottom w:w="55" w:type="dxa"/>
           <w:right w:w="55" w:type="dxa"/>
         </w:tblCellMar>
-        <w:tblLook w:val="04A0" w:firstRow="1" w:lastRow="0" w:firstColumn="1" w:lastColumn="0" w:noHBand="0" w:noVBand="1"/>
+        <w:tblLook w:noVBand="1" w:val="04a0" w:noHBand="0" w:lastColumn="0" w:firstColumn="1" w:lastRow="0" w:firstRow="1"/>
       </w:tblPr>
       <w:tblGrid>
-        <w:gridCol w:w="2307"/>
-        <w:gridCol w:w="144"/>
+        <w:gridCol w:w="2306"/>
+        <w:gridCol w:w="145"/>
         <w:gridCol w:w="1404"/>
         <w:gridCol w:w="2817"/>
         <w:gridCol w:w="2464"/>
       </w:tblGrid>
       <w:tr>
         <w:trPr>
-          <w:trHeight w:val="640"/>
-          <w:tblHeader/>
-          <w:jc w:val="center"/>
+          <w:tblHeader w:val="true"/>
+          <w:trHeight w:val="640" w:hRule="atLeast"/>
         </w:trPr>
         <w:tc>
           <w:tcPr>
-            <w:tcW w:w="2307" w:type="dxa"/>
+            <w:tcW w:w="2306" w:type="dxa"/>
             <w:tcBorders>
               <w:top w:val="single" w:sz="12" w:space="0" w:color="000000"/>
               <w:bottom w:val="single" w:sz="2" w:space="0" w:color="000000"/>
             </w:tcBorders>
-            <w:shd w:val="clear" w:color="auto" w:fill="auto"/>
+            <w:shd w:color="auto" w:fill="auto" w:val="clear"/>
             <w:vAlign w:val="center"/>
           </w:tcPr>
           <w:p>
             <w:pPr>
               <w:pStyle w:val="TableHeading"/>
-              <w:keepNext/>
-            </w:pPr>
-            <w:r>
+              <w:keepNext w:val="true"/>
+              <w:rPr/>
+            </w:pPr>
+            <w:r>
+              <w:rPr/>
               <w:t xml:space="preserve">Topology  </w:t>
             </w:r>
           </w:p>
         </w:tc>
         <w:tc>
           <w:tcPr>
-            <w:tcW w:w="144" w:type="dxa"/>
+            <w:tcW w:w="145" w:type="dxa"/>
             <w:tcBorders>
               <w:top w:val="single" w:sz="12" w:space="0" w:color="000000"/>
               <w:bottom w:val="single" w:sz="2" w:space="0" w:color="000000"/>
             </w:tcBorders>
-            <w:shd w:val="clear" w:color="auto" w:fill="auto"/>
+            <w:shd w:color="auto" w:fill="auto" w:val="clear"/>
           </w:tcPr>
           <w:p>
             <w:pPr>
               <w:pStyle w:val="TableHeading"/>
-            </w:pPr>
+              <w:rPr/>
+            </w:pPr>
+            <w:r>
+              <w:rPr/>
+            </w:r>
           </w:p>
         </w:tc>
         <w:tc>
@@ -822,14 +769,16 @@
               <w:top w:val="single" w:sz="12" w:space="0" w:color="000000"/>
               <w:bottom w:val="single" w:sz="2" w:space="0" w:color="000000"/>
             </w:tcBorders>
-            <w:shd w:val="clear" w:color="auto" w:fill="auto"/>
+            <w:shd w:color="auto" w:fill="auto" w:val="clear"/>
             <w:vAlign w:val="center"/>
           </w:tcPr>
           <w:p>
             <w:pPr>
               <w:pStyle w:val="TableHeading"/>
-            </w:pPr>
-            <w:r>
+              <w:rPr/>
+            </w:pPr>
+            <w:r>
+              <w:rPr/>
               <w:t>Industrial Design Bonus</w:t>
             </w:r>
           </w:p>
@@ -841,14 +790,16 @@
               <w:top w:val="single" w:sz="12" w:space="0" w:color="000000"/>
               <w:bottom w:val="single" w:sz="2" w:space="0" w:color="000000"/>
             </w:tcBorders>
-            <w:shd w:val="clear" w:color="auto" w:fill="auto"/>
+            <w:shd w:color="auto" w:fill="auto" w:val="clear"/>
             <w:vAlign w:val="center"/>
           </w:tcPr>
           <w:p>
             <w:pPr>
               <w:pStyle w:val="TableHeading"/>
-            </w:pPr>
-            <w:r>
+              <w:rPr/>
+            </w:pPr>
+            <w:r>
+              <w:rPr/>
               <w:t>Robust Design Bonus</w:t>
             </w:r>
           </w:p>
@@ -860,13 +811,14 @@
               <w:top w:val="single" w:sz="12" w:space="0" w:color="000000"/>
               <w:bottom w:val="single" w:sz="2" w:space="0" w:color="000000"/>
             </w:tcBorders>
-            <w:shd w:val="clear" w:color="auto" w:fill="auto"/>
+            <w:shd w:color="auto" w:fill="auto" w:val="clear"/>
           </w:tcPr>
           <w:p>
             <w:pPr>
               <w:pStyle w:val="TableHeading"/>
               <w:rPr>
-                <w:b w:val="0"/>
+                <w:b w:val="false"/>
+                <w:b w:val="false"/>
               </w:rPr>
             </w:pPr>
             <w:r>
@@ -874,62 +826,65 @@
                 <w:rStyle w:val="Strong"/>
                 <w:b/>
               </w:rPr>
-              <w:t xml:space="preserve">Closed-loop </w:t>
-            </w:r>
-            <w:r>
-              <w:rPr>
-                <w:rStyle w:val="Strong"/>
-                <w:b/>
-              </w:rPr>
-              <w:t>Voltage/Current Control Bonus</w:t>
+              <w:t>Closed-loop Voltage/Current Control Bonus</w:t>
             </w:r>
           </w:p>
         </w:tc>
       </w:tr>
       <w:tr>
         <w:trPr>
-          <w:trHeight w:val="438"/>
-          <w:jc w:val="center"/>
+          <w:trHeight w:val="438" w:hRule="atLeast"/>
         </w:trPr>
         <w:tc>
           <w:tcPr>
-            <w:tcW w:w="2307" w:type="dxa"/>
-            <w:shd w:val="clear" w:color="auto" w:fill="auto"/>
-          </w:tcPr>
-          <w:p>
-            <w:pPr>
-              <w:pStyle w:val="TableContents"/>
-              <w:keepNext/>
-              <w:jc w:val="center"/>
-            </w:pPr>
-            <w:r>
+            <w:tcW w:w="2306" w:type="dxa"/>
+            <w:tcBorders/>
+            <w:shd w:color="auto" w:fill="auto" w:val="clear"/>
+          </w:tcPr>
+          <w:p>
+            <w:pPr>
+              <w:pStyle w:val="TableContents"/>
+              <w:keepNext w:val="true"/>
+              <w:jc w:val="center"/>
+              <w:rPr/>
+            </w:pPr>
+            <w:r>
+              <w:rPr/>
               <w:t>3-phase Thyristor</w:t>
             </w:r>
           </w:p>
         </w:tc>
         <w:tc>
           <w:tcPr>
-            <w:tcW w:w="144" w:type="dxa"/>
-            <w:shd w:val="clear" w:color="auto" w:fill="auto"/>
-          </w:tcPr>
-          <w:p>
-            <w:pPr>
-              <w:pStyle w:val="TableContents"/>
-              <w:jc w:val="center"/>
-            </w:pPr>
+            <w:tcW w:w="145" w:type="dxa"/>
+            <w:tcBorders/>
+            <w:shd w:color="auto" w:fill="auto" w:val="clear"/>
+          </w:tcPr>
+          <w:p>
+            <w:pPr>
+              <w:pStyle w:val="TableContents"/>
+              <w:jc w:val="center"/>
+              <w:rPr/>
+            </w:pPr>
+            <w:r>
+              <w:rPr/>
+            </w:r>
           </w:p>
         </w:tc>
         <w:tc>
           <w:tcPr>
             <w:tcW w:w="1404" w:type="dxa"/>
-            <w:shd w:val="clear" w:color="auto" w:fill="auto"/>
-          </w:tcPr>
-          <w:p>
-            <w:pPr>
-              <w:pStyle w:val="TableContents"/>
-              <w:jc w:val="center"/>
-            </w:pPr>
-            <w:r>
+            <w:tcBorders/>
+            <w:shd w:color="auto" w:fill="auto" w:val="clear"/>
+          </w:tcPr>
+          <w:p>
+            <w:pPr>
+              <w:pStyle w:val="TableContents"/>
+              <w:jc w:val="center"/>
+              <w:rPr/>
+            </w:pPr>
+            <w:r>
+              <w:rPr/>
               <w:t>Applicable</w:t>
             </w:r>
           </w:p>
@@ -937,14 +892,17 @@
         <w:tc>
           <w:tcPr>
             <w:tcW w:w="2817" w:type="dxa"/>
-            <w:shd w:val="clear" w:color="auto" w:fill="auto"/>
-          </w:tcPr>
-          <w:p>
-            <w:pPr>
-              <w:pStyle w:val="TableContents"/>
-              <w:jc w:val="center"/>
-            </w:pPr>
-            <w:r>
+            <w:tcBorders/>
+            <w:shd w:color="auto" w:fill="auto" w:val="clear"/>
+          </w:tcPr>
+          <w:p>
+            <w:pPr>
+              <w:pStyle w:val="TableContents"/>
+              <w:jc w:val="center"/>
+              <w:rPr/>
+            </w:pPr>
+            <w:r>
+              <w:rPr/>
               <w:t>Applicable</w:t>
             </w:r>
           </w:p>
@@ -952,14 +910,17 @@
         <w:tc>
           <w:tcPr>
             <w:tcW w:w="2464" w:type="dxa"/>
-            <w:shd w:val="clear" w:color="auto" w:fill="auto"/>
-          </w:tcPr>
-          <w:p>
-            <w:pPr>
-              <w:pStyle w:val="TableContents"/>
-              <w:jc w:val="center"/>
-            </w:pPr>
-            <w:r>
+            <w:tcBorders/>
+            <w:shd w:color="auto" w:fill="auto" w:val="clear"/>
+          </w:tcPr>
+          <w:p>
+            <w:pPr>
+              <w:pStyle w:val="TableContents"/>
+              <w:jc w:val="center"/>
+              <w:rPr/>
+            </w:pPr>
+            <w:r>
+              <w:rPr/>
               <w:t>Need to change in firing angle</w:t>
             </w:r>
           </w:p>
@@ -967,48 +928,58 @@
       </w:tr>
       <w:tr>
         <w:trPr>
-          <w:trHeight w:val="319"/>
-          <w:jc w:val="center"/>
+          <w:trHeight w:val="319" w:hRule="atLeast"/>
         </w:trPr>
         <w:tc>
           <w:tcPr>
-            <w:tcW w:w="2307" w:type="dxa"/>
-            <w:shd w:val="clear" w:color="auto" w:fill="auto"/>
-          </w:tcPr>
-          <w:p>
-            <w:pPr>
-              <w:pStyle w:val="TableContents"/>
-              <w:keepNext/>
-              <w:jc w:val="center"/>
-            </w:pPr>
-            <w:r>
+            <w:tcW w:w="2306" w:type="dxa"/>
+            <w:tcBorders/>
+            <w:shd w:color="auto" w:fill="auto" w:val="clear"/>
+          </w:tcPr>
+          <w:p>
+            <w:pPr>
+              <w:pStyle w:val="TableContents"/>
+              <w:keepNext w:val="true"/>
+              <w:jc w:val="center"/>
+              <w:rPr/>
+            </w:pPr>
+            <w:r>
+              <w:rPr/>
               <w:t>Rectifier+ Buck</w:t>
             </w:r>
           </w:p>
         </w:tc>
         <w:tc>
           <w:tcPr>
-            <w:tcW w:w="144" w:type="dxa"/>
-            <w:shd w:val="clear" w:color="auto" w:fill="auto"/>
-          </w:tcPr>
-          <w:p>
-            <w:pPr>
-              <w:pStyle w:val="TableContents"/>
-              <w:jc w:val="center"/>
-            </w:pPr>
+            <w:tcW w:w="145" w:type="dxa"/>
+            <w:tcBorders/>
+            <w:shd w:color="auto" w:fill="auto" w:val="clear"/>
+          </w:tcPr>
+          <w:p>
+            <w:pPr>
+              <w:pStyle w:val="TableContents"/>
+              <w:jc w:val="center"/>
+              <w:rPr/>
+            </w:pPr>
+            <w:r>
+              <w:rPr/>
+            </w:r>
           </w:p>
         </w:tc>
         <w:tc>
           <w:tcPr>
             <w:tcW w:w="1404" w:type="dxa"/>
-            <w:shd w:val="clear" w:color="auto" w:fill="auto"/>
-          </w:tcPr>
-          <w:p>
-            <w:pPr>
-              <w:pStyle w:val="TableContents"/>
-              <w:jc w:val="center"/>
-            </w:pPr>
-            <w:r>
+            <w:tcBorders/>
+            <w:shd w:color="auto" w:fill="auto" w:val="clear"/>
+          </w:tcPr>
+          <w:p>
+            <w:pPr>
+              <w:pStyle w:val="TableContents"/>
+              <w:jc w:val="center"/>
+              <w:rPr/>
+            </w:pPr>
+            <w:r>
+              <w:rPr/>
               <w:t>Applicable</w:t>
             </w:r>
           </w:p>
@@ -1016,14 +987,17 @@
         <w:tc>
           <w:tcPr>
             <w:tcW w:w="2817" w:type="dxa"/>
-            <w:shd w:val="clear" w:color="auto" w:fill="auto"/>
-          </w:tcPr>
-          <w:p>
-            <w:pPr>
-              <w:pStyle w:val="TableContents"/>
-              <w:jc w:val="center"/>
-            </w:pPr>
-            <w:r>
+            <w:tcBorders/>
+            <w:shd w:color="auto" w:fill="auto" w:val="clear"/>
+          </w:tcPr>
+          <w:p>
+            <w:pPr>
+              <w:pStyle w:val="TableContents"/>
+              <w:jc w:val="center"/>
+              <w:rPr/>
+            </w:pPr>
+            <w:r>
+              <w:rPr/>
               <w:t>Applicable</w:t>
             </w:r>
           </w:p>
@@ -1031,71 +1005,76 @@
         <w:tc>
           <w:tcPr>
             <w:tcW w:w="2464" w:type="dxa"/>
-            <w:shd w:val="clear" w:color="auto" w:fill="auto"/>
-          </w:tcPr>
-          <w:p>
-            <w:pPr>
-              <w:pStyle w:val="TableContents"/>
-              <w:jc w:val="center"/>
-            </w:pPr>
-            <w:r>
-              <w:t xml:space="preserve">Need to change in </w:t>
-            </w:r>
-            <w:proofErr w:type="spellStart"/>
-            <w:r>
-              <w:t>mosfet</w:t>
-            </w:r>
-            <w:proofErr w:type="spellEnd"/>
-            <w:r>
-              <w:t xml:space="preserve"> signal</w:t>
+            <w:tcBorders/>
+            <w:shd w:color="auto" w:fill="auto" w:val="clear"/>
+          </w:tcPr>
+          <w:p>
+            <w:pPr>
+              <w:pStyle w:val="TableContents"/>
+              <w:jc w:val="center"/>
+              <w:rPr/>
+            </w:pPr>
+            <w:r>
+              <w:rPr/>
+              <w:t>Need to change in mosfet signal</w:t>
             </w:r>
           </w:p>
         </w:tc>
       </w:tr>
       <w:tr>
         <w:trPr>
-          <w:trHeight w:val="319"/>
-          <w:jc w:val="center"/>
+          <w:trHeight w:val="319" w:hRule="atLeast"/>
         </w:trPr>
         <w:tc>
           <w:tcPr>
-            <w:tcW w:w="2307" w:type="dxa"/>
-            <w:shd w:val="clear" w:color="auto" w:fill="auto"/>
-          </w:tcPr>
-          <w:p>
-            <w:pPr>
-              <w:pStyle w:val="TableContents"/>
-              <w:keepNext/>
-              <w:jc w:val="center"/>
-            </w:pPr>
-            <w:r>
+            <w:tcW w:w="2306" w:type="dxa"/>
+            <w:tcBorders/>
+            <w:shd w:color="auto" w:fill="auto" w:val="clear"/>
+          </w:tcPr>
+          <w:p>
+            <w:pPr>
+              <w:pStyle w:val="TableContents"/>
+              <w:keepNext w:val="true"/>
+              <w:jc w:val="center"/>
+              <w:rPr/>
+            </w:pPr>
+            <w:r>
+              <w:rPr/>
               <w:t>1- phase Thyristor</w:t>
             </w:r>
           </w:p>
         </w:tc>
         <w:tc>
           <w:tcPr>
-            <w:tcW w:w="144" w:type="dxa"/>
-            <w:shd w:val="clear" w:color="auto" w:fill="auto"/>
-          </w:tcPr>
-          <w:p>
-            <w:pPr>
-              <w:pStyle w:val="TableContents"/>
-              <w:jc w:val="center"/>
-            </w:pPr>
+            <w:tcW w:w="145" w:type="dxa"/>
+            <w:tcBorders/>
+            <w:shd w:color="auto" w:fill="auto" w:val="clear"/>
+          </w:tcPr>
+          <w:p>
+            <w:pPr>
+              <w:pStyle w:val="TableContents"/>
+              <w:jc w:val="center"/>
+              <w:rPr/>
+            </w:pPr>
+            <w:r>
+              <w:rPr/>
+            </w:r>
           </w:p>
         </w:tc>
         <w:tc>
           <w:tcPr>
             <w:tcW w:w="1404" w:type="dxa"/>
-            <w:shd w:val="clear" w:color="auto" w:fill="auto"/>
-          </w:tcPr>
-          <w:p>
-            <w:pPr>
-              <w:pStyle w:val="TableContents"/>
-              <w:jc w:val="center"/>
-            </w:pPr>
-            <w:r>
+            <w:tcBorders/>
+            <w:shd w:color="auto" w:fill="auto" w:val="clear"/>
+          </w:tcPr>
+          <w:p>
+            <w:pPr>
+              <w:pStyle w:val="TableContents"/>
+              <w:jc w:val="center"/>
+              <w:rPr/>
+            </w:pPr>
+            <w:r>
+              <w:rPr/>
               <w:t>Applicable</w:t>
             </w:r>
           </w:p>
@@ -1103,14 +1082,17 @@
         <w:tc>
           <w:tcPr>
             <w:tcW w:w="2817" w:type="dxa"/>
-            <w:shd w:val="clear" w:color="auto" w:fill="auto"/>
-          </w:tcPr>
-          <w:p>
-            <w:pPr>
-              <w:pStyle w:val="TableContents"/>
-              <w:jc w:val="center"/>
-            </w:pPr>
-            <w:r>
+            <w:tcBorders/>
+            <w:shd w:color="auto" w:fill="auto" w:val="clear"/>
+          </w:tcPr>
+          <w:p>
+            <w:pPr>
+              <w:pStyle w:val="TableContents"/>
+              <w:jc w:val="center"/>
+              <w:rPr/>
+            </w:pPr>
+            <w:r>
+              <w:rPr/>
               <w:t>Applicable</w:t>
             </w:r>
           </w:p>
@@ -1118,14 +1100,17 @@
         <w:tc>
           <w:tcPr>
             <w:tcW w:w="2464" w:type="dxa"/>
-            <w:shd w:val="clear" w:color="auto" w:fill="auto"/>
-          </w:tcPr>
-          <w:p>
-            <w:pPr>
-              <w:pStyle w:val="TableContents"/>
-              <w:jc w:val="center"/>
-            </w:pPr>
-            <w:r>
+            <w:tcBorders/>
+            <w:shd w:color="auto" w:fill="auto" w:val="clear"/>
+          </w:tcPr>
+          <w:p>
+            <w:pPr>
+              <w:pStyle w:val="TableContents"/>
+              <w:jc w:val="center"/>
+              <w:rPr/>
+            </w:pPr>
+            <w:r>
+              <w:rPr/>
               <w:t>Need to change in firing angle</w:t>
             </w:r>
           </w:p>
@@ -1133,50 +1118,45 @@
       </w:tr>
       <w:tr>
         <w:trPr>
-          <w:trHeight w:val="301"/>
-          <w:jc w:val="center"/>
+          <w:trHeight w:val="301" w:hRule="atLeast"/>
         </w:trPr>
         <w:tc>
           <w:tcPr>
-            <w:tcW w:w="2307" w:type="dxa"/>
+            <w:tcW w:w="2306" w:type="dxa"/>
             <w:tcBorders>
               <w:bottom w:val="single" w:sz="12" w:space="0" w:color="000000"/>
             </w:tcBorders>
-            <w:shd w:val="clear" w:color="auto" w:fill="auto"/>
-          </w:tcPr>
-          <w:p>
-            <w:pPr>
-              <w:pStyle w:val="TableContents"/>
-              <w:jc w:val="center"/>
-            </w:pPr>
-            <w:proofErr w:type="spellStart"/>
-            <w:r>
-              <w:t>Diac</w:t>
-            </w:r>
-            <w:proofErr w:type="spellEnd"/>
-            <w:r>
-              <w:t xml:space="preserve">- </w:t>
-            </w:r>
-            <w:proofErr w:type="spellStart"/>
-            <w:r>
-              <w:t>Triac</w:t>
-            </w:r>
-            <w:proofErr w:type="spellEnd"/>
-          </w:p>
-        </w:tc>
-        <w:tc>
-          <w:tcPr>
-            <w:tcW w:w="144" w:type="dxa"/>
+            <w:shd w:color="auto" w:fill="auto" w:val="clear"/>
+          </w:tcPr>
+          <w:p>
+            <w:pPr>
+              <w:pStyle w:val="TableContents"/>
+              <w:jc w:val="center"/>
+              <w:rPr/>
+            </w:pPr>
+            <w:r>
+              <w:rPr/>
+              <w:t>Diac- Triac</w:t>
+            </w:r>
+          </w:p>
+        </w:tc>
+        <w:tc>
+          <w:tcPr>
+            <w:tcW w:w="145" w:type="dxa"/>
             <w:tcBorders>
               <w:bottom w:val="single" w:sz="12" w:space="0" w:color="000000"/>
             </w:tcBorders>
-            <w:shd w:val="clear" w:color="auto" w:fill="auto"/>
-          </w:tcPr>
-          <w:p>
-            <w:pPr>
-              <w:pStyle w:val="TableContents"/>
-              <w:jc w:val="center"/>
-            </w:pPr>
+            <w:shd w:color="auto" w:fill="auto" w:val="clear"/>
+          </w:tcPr>
+          <w:p>
+            <w:pPr>
+              <w:pStyle w:val="TableContents"/>
+              <w:jc w:val="center"/>
+              <w:rPr/>
+            </w:pPr>
+            <w:r>
+              <w:rPr/>
+            </w:r>
           </w:p>
         </w:tc>
         <w:tc>
@@ -1185,14 +1165,16 @@
             <w:tcBorders>
               <w:bottom w:val="single" w:sz="12" w:space="0" w:color="000000"/>
             </w:tcBorders>
-            <w:shd w:val="clear" w:color="auto" w:fill="auto"/>
-          </w:tcPr>
-          <w:p>
-            <w:pPr>
-              <w:pStyle w:val="TableContents"/>
-              <w:jc w:val="center"/>
-            </w:pPr>
-            <w:r>
+            <w:shd w:color="auto" w:fill="auto" w:val="clear"/>
+          </w:tcPr>
+          <w:p>
+            <w:pPr>
+              <w:pStyle w:val="TableContents"/>
+              <w:jc w:val="center"/>
+              <w:rPr/>
+            </w:pPr>
+            <w:r>
+              <w:rPr/>
               <w:t>Applicable</w:t>
             </w:r>
           </w:p>
@@ -1203,14 +1185,16 @@
             <w:tcBorders>
               <w:bottom w:val="single" w:sz="12" w:space="0" w:color="000000"/>
             </w:tcBorders>
-            <w:shd w:val="clear" w:color="auto" w:fill="auto"/>
-          </w:tcPr>
-          <w:p>
-            <w:pPr>
-              <w:pStyle w:val="TableContents"/>
-              <w:jc w:val="center"/>
-            </w:pPr>
-            <w:r>
+            <w:shd w:color="auto" w:fill="auto" w:val="clear"/>
+          </w:tcPr>
+          <w:p>
+            <w:pPr>
+              <w:pStyle w:val="TableContents"/>
+              <w:jc w:val="center"/>
+              <w:rPr/>
+            </w:pPr>
+            <w:r>
+              <w:rPr/>
               <w:t>Applicable</w:t>
             </w:r>
           </w:p>
@@ -1221,14 +1205,16 @@
             <w:tcBorders>
               <w:bottom w:val="single" w:sz="12" w:space="0" w:color="000000"/>
             </w:tcBorders>
-            <w:shd w:val="clear" w:color="auto" w:fill="auto"/>
-          </w:tcPr>
-          <w:p>
-            <w:pPr>
-              <w:pStyle w:val="TableContents"/>
-              <w:jc w:val="center"/>
-            </w:pPr>
-            <w:r>
+            <w:shd w:color="auto" w:fill="auto" w:val="clear"/>
+          </w:tcPr>
+          <w:p>
+            <w:pPr>
+              <w:pStyle w:val="TableContents"/>
+              <w:jc w:val="center"/>
+              <w:rPr/>
+            </w:pPr>
+            <w:r>
+              <w:rPr/>
               <w:t>Need to change in resistance value</w:t>
             </w:r>
           </w:p>
@@ -1238,101 +1224,116 @@
     <w:p>
       <w:pPr>
         <w:pStyle w:val="Table"/>
-      </w:pPr>
+        <w:rPr/>
+      </w:pPr>
+      <w:r>
+        <w:rPr/>
+      </w:r>
     </w:p>
     <w:p>
       <w:pPr>
         <w:pStyle w:val="Table"/>
+        <w:rPr/>
       </w:pPr>
       <w:bookmarkStart w:id="12" w:name="_Ref263095321121111"/>
       <w:r>
+        <w:rPr/>
         <w:t xml:space="preserve">Table </w:t>
       </w:r>
-      <w:bookmarkStart w:id="13" w:name="Ref_Table7_number_only1121111"/>
-      <w:bookmarkStart w:id="14" w:name="Ref_Table12_number_only111"/>
-      <w:r>
+      <w:bookmarkStart w:id="13" w:name="Ref_Table12_number_only111"/>
+      <w:bookmarkStart w:id="14" w:name="Ref_Table7_number_only1121111"/>
+      <w:r>
+        <w:rPr/>
         <w:fldChar w:fldCharType="begin"/>
       </w:r>
       <w:r>
-        <w:instrText>SEQ Table \* ARABIC</w:instrText>
-      </w:r>
-      <w:r>
+        <w:rPr/>
+        <w:instrText> SEQ Table \* ARABIC </w:instrText>
+      </w:r>
+      <w:r>
+        <w:rPr/>
         <w:fldChar w:fldCharType="separate"/>
       </w:r>
       <w:r>
+        <w:rPr/>
         <w:t>3</w:t>
       </w:r>
       <w:r>
+        <w:rPr/>
         <w:fldChar w:fldCharType="end"/>
       </w:r>
       <w:bookmarkEnd w:id="12"/>
       <w:bookmarkEnd w:id="13"/>
       <w:bookmarkEnd w:id="14"/>
       <w:r>
-        <w:t xml:space="preserve">:  </w:t>
-      </w:r>
-      <w:r>
-        <w:t>Comparison According to Bonuses (continued)</w:t>
+        <w:rPr/>
+        <w:t>:  Comparison According to Bonuses (continued)</w:t>
       </w:r>
     </w:p>
     <w:tbl>
       <w:tblPr>
         <w:tblW w:w="8420" w:type="dxa"/>
         <w:jc w:val="center"/>
+        <w:tblInd w:w="0" w:type="dxa"/>
         <w:tblCellMar>
           <w:top w:w="55" w:type="dxa"/>
           <w:left w:w="55" w:type="dxa"/>
           <w:bottom w:w="55" w:type="dxa"/>
           <w:right w:w="55" w:type="dxa"/>
         </w:tblCellMar>
-        <w:tblLook w:val="04A0" w:firstRow="1" w:lastRow="0" w:firstColumn="1" w:lastColumn="0" w:noHBand="0" w:noVBand="1"/>
+        <w:tblLook w:noVBand="1" w:val="04a0" w:noHBand="0" w:lastColumn="0" w:firstColumn="1" w:lastRow="0" w:firstRow="1"/>
       </w:tblPr>
       <w:tblGrid>
-        <w:gridCol w:w="2228"/>
-        <w:gridCol w:w="141"/>
+        <w:gridCol w:w="2227"/>
+        <w:gridCol w:w="142"/>
         <w:gridCol w:w="1851"/>
         <w:gridCol w:w="2545"/>
         <w:gridCol w:w="1655"/>
       </w:tblGrid>
       <w:tr>
         <w:trPr>
-          <w:trHeight w:val="640"/>
-          <w:tblHeader/>
-          <w:jc w:val="center"/>
+          <w:tblHeader w:val="true"/>
+          <w:trHeight w:val="640" w:hRule="atLeast"/>
         </w:trPr>
         <w:tc>
           <w:tcPr>
-            <w:tcW w:w="2228" w:type="dxa"/>
+            <w:tcW w:w="2227" w:type="dxa"/>
             <w:tcBorders>
               <w:top w:val="single" w:sz="12" w:space="0" w:color="000000"/>
               <w:bottom w:val="single" w:sz="2" w:space="0" w:color="000000"/>
             </w:tcBorders>
-            <w:shd w:val="clear" w:color="auto" w:fill="auto"/>
+            <w:shd w:color="auto" w:fill="auto" w:val="clear"/>
             <w:vAlign w:val="center"/>
           </w:tcPr>
           <w:p>
             <w:pPr>
               <w:pStyle w:val="TableHeading"/>
-              <w:keepNext/>
-            </w:pPr>
-            <w:r>
+              <w:keepNext w:val="true"/>
+              <w:rPr/>
+            </w:pPr>
+            <w:r>
+              <w:rPr/>
               <w:t xml:space="preserve">Topology  </w:t>
             </w:r>
           </w:p>
         </w:tc>
         <w:tc>
           <w:tcPr>
-            <w:tcW w:w="141" w:type="dxa"/>
+            <w:tcW w:w="142" w:type="dxa"/>
             <w:tcBorders>
               <w:top w:val="single" w:sz="12" w:space="0" w:color="000000"/>
               <w:bottom w:val="single" w:sz="2" w:space="0" w:color="000000"/>
             </w:tcBorders>
-            <w:shd w:val="clear" w:color="auto" w:fill="auto"/>
+            <w:shd w:color="auto" w:fill="auto" w:val="clear"/>
           </w:tcPr>
           <w:p>
             <w:pPr>
               <w:pStyle w:val="TableHeading"/>
-            </w:pPr>
+              <w:rPr/>
+            </w:pPr>
+            <w:r>
+              <w:rPr/>
+            </w:r>
           </w:p>
         </w:tc>
         <w:tc>
@@ -1342,14 +1343,15 @@
               <w:top w:val="single" w:sz="12" w:space="0" w:color="000000"/>
               <w:bottom w:val="single" w:sz="2" w:space="0" w:color="000000"/>
             </w:tcBorders>
-            <w:shd w:val="clear" w:color="auto" w:fill="auto"/>
+            <w:shd w:color="auto" w:fill="auto" w:val="clear"/>
             <w:vAlign w:val="center"/>
           </w:tcPr>
           <w:p>
             <w:pPr>
               <w:pStyle w:val="TableHeading"/>
               <w:rPr>
-                <w:b w:val="0"/>
+                <w:b w:val="false"/>
+                <w:b w:val="false"/>
               </w:rPr>
             </w:pPr>
             <w:r>
@@ -1368,14 +1370,15 @@
               <w:top w:val="single" w:sz="12" w:space="0" w:color="000000"/>
               <w:bottom w:val="single" w:sz="2" w:space="0" w:color="000000"/>
             </w:tcBorders>
-            <w:shd w:val="clear" w:color="auto" w:fill="auto"/>
+            <w:shd w:color="auto" w:fill="auto" w:val="clear"/>
             <w:vAlign w:val="center"/>
           </w:tcPr>
           <w:p>
             <w:pPr>
               <w:pStyle w:val="TableHeading"/>
               <w:rPr>
-                <w:b w:val="0"/>
+                <w:b w:val="false"/>
+                <w:b w:val="false"/>
               </w:rPr>
             </w:pPr>
             <w:r>
@@ -1394,13 +1397,14 @@
               <w:top w:val="single" w:sz="12" w:space="0" w:color="000000"/>
               <w:bottom w:val="single" w:sz="2" w:space="0" w:color="000000"/>
             </w:tcBorders>
-            <w:shd w:val="clear" w:color="auto" w:fill="auto"/>
+            <w:shd w:color="auto" w:fill="auto" w:val="clear"/>
           </w:tcPr>
           <w:p>
             <w:pPr>
               <w:pStyle w:val="TableHeading"/>
               <w:rPr>
-                <w:b w:val="0"/>
+                <w:b w:val="false"/>
+                <w:b w:val="false"/>
               </w:rPr>
             </w:pPr>
             <w:r>
@@ -1415,48 +1419,58 @@
       </w:tr>
       <w:tr>
         <w:trPr>
-          <w:trHeight w:val="438"/>
-          <w:jc w:val="center"/>
+          <w:trHeight w:val="438" w:hRule="atLeast"/>
         </w:trPr>
         <w:tc>
           <w:tcPr>
-            <w:tcW w:w="2228" w:type="dxa"/>
-            <w:shd w:val="clear" w:color="auto" w:fill="auto"/>
-          </w:tcPr>
-          <w:p>
-            <w:pPr>
-              <w:pStyle w:val="TableContents"/>
-              <w:keepNext/>
-              <w:jc w:val="center"/>
-            </w:pPr>
-            <w:r>
+            <w:tcW w:w="2227" w:type="dxa"/>
+            <w:tcBorders/>
+            <w:shd w:color="auto" w:fill="auto" w:val="clear"/>
+          </w:tcPr>
+          <w:p>
+            <w:pPr>
+              <w:pStyle w:val="TableContents"/>
+              <w:keepNext w:val="true"/>
+              <w:jc w:val="center"/>
+              <w:rPr/>
+            </w:pPr>
+            <w:r>
+              <w:rPr/>
               <w:t>3-phase Thyristor</w:t>
             </w:r>
           </w:p>
         </w:tc>
         <w:tc>
           <w:tcPr>
-            <w:tcW w:w="141" w:type="dxa"/>
-            <w:shd w:val="clear" w:color="auto" w:fill="auto"/>
-          </w:tcPr>
-          <w:p>
-            <w:pPr>
-              <w:pStyle w:val="TableContents"/>
-              <w:jc w:val="center"/>
-            </w:pPr>
+            <w:tcW w:w="142" w:type="dxa"/>
+            <w:tcBorders/>
+            <w:shd w:color="auto" w:fill="auto" w:val="clear"/>
+          </w:tcPr>
+          <w:p>
+            <w:pPr>
+              <w:pStyle w:val="TableContents"/>
+              <w:jc w:val="center"/>
+              <w:rPr/>
+            </w:pPr>
+            <w:r>
+              <w:rPr/>
+            </w:r>
           </w:p>
         </w:tc>
         <w:tc>
           <w:tcPr>
             <w:tcW w:w="1851" w:type="dxa"/>
-            <w:shd w:val="clear" w:color="auto" w:fill="auto"/>
-          </w:tcPr>
-          <w:p>
-            <w:pPr>
-              <w:pStyle w:val="TableContents"/>
-              <w:jc w:val="center"/>
-            </w:pPr>
-            <w:r>
+            <w:tcBorders/>
+            <w:shd w:color="auto" w:fill="auto" w:val="clear"/>
+          </w:tcPr>
+          <w:p>
+            <w:pPr>
+              <w:pStyle w:val="TableContents"/>
+              <w:jc w:val="center"/>
+              <w:rPr/>
+            </w:pPr>
+            <w:r>
+              <w:rPr/>
               <w:t>Too much component</w:t>
             </w:r>
           </w:p>
@@ -1464,32 +1478,35 @@
         <w:tc>
           <w:tcPr>
             <w:tcW w:w="2545" w:type="dxa"/>
-            <w:shd w:val="clear" w:color="auto" w:fill="auto"/>
-          </w:tcPr>
-          <w:p>
-            <w:pPr>
-              <w:pStyle w:val="TableContents"/>
-              <w:jc w:val="center"/>
-            </w:pPr>
-            <w:r>
-              <w:t xml:space="preserve">Can be </w:t>
-            </w:r>
-            <w:r>
-              <w:t>hard due to firing</w:t>
+            <w:tcBorders/>
+            <w:shd w:color="auto" w:fill="auto" w:val="clear"/>
+          </w:tcPr>
+          <w:p>
+            <w:pPr>
+              <w:pStyle w:val="TableContents"/>
+              <w:jc w:val="center"/>
+              <w:rPr/>
+            </w:pPr>
+            <w:r>
+              <w:rPr/>
+              <w:t>Can be hard due to firing</w:t>
             </w:r>
           </w:p>
         </w:tc>
         <w:tc>
           <w:tcPr>
             <w:tcW w:w="1655" w:type="dxa"/>
-            <w:shd w:val="clear" w:color="auto" w:fill="auto"/>
-          </w:tcPr>
-          <w:p>
-            <w:pPr>
-              <w:pStyle w:val="TableContents"/>
-              <w:jc w:val="center"/>
-            </w:pPr>
-            <w:r>
+            <w:tcBorders/>
+            <w:shd w:color="auto" w:fill="auto" w:val="clear"/>
+          </w:tcPr>
+          <w:p>
+            <w:pPr>
+              <w:pStyle w:val="TableContents"/>
+              <w:jc w:val="center"/>
+              <w:rPr/>
+            </w:pPr>
+            <w:r>
+              <w:rPr/>
               <w:t>Applicable</w:t>
             </w:r>
           </w:p>
@@ -1497,48 +1514,58 @@
       </w:tr>
       <w:tr>
         <w:trPr>
-          <w:trHeight w:val="319"/>
-          <w:jc w:val="center"/>
+          <w:trHeight w:val="319" w:hRule="atLeast"/>
         </w:trPr>
         <w:tc>
           <w:tcPr>
-            <w:tcW w:w="2228" w:type="dxa"/>
-            <w:shd w:val="clear" w:color="auto" w:fill="auto"/>
-          </w:tcPr>
-          <w:p>
-            <w:pPr>
-              <w:pStyle w:val="TableContents"/>
-              <w:keepNext/>
-              <w:jc w:val="center"/>
-            </w:pPr>
-            <w:r>
+            <w:tcW w:w="2227" w:type="dxa"/>
+            <w:tcBorders/>
+            <w:shd w:color="auto" w:fill="auto" w:val="clear"/>
+          </w:tcPr>
+          <w:p>
+            <w:pPr>
+              <w:pStyle w:val="TableContents"/>
+              <w:keepNext w:val="true"/>
+              <w:jc w:val="center"/>
+              <w:rPr/>
+            </w:pPr>
+            <w:r>
+              <w:rPr/>
               <w:t>Rectifier+ Buck</w:t>
             </w:r>
           </w:p>
         </w:tc>
         <w:tc>
           <w:tcPr>
-            <w:tcW w:w="141" w:type="dxa"/>
-            <w:shd w:val="clear" w:color="auto" w:fill="auto"/>
-          </w:tcPr>
-          <w:p>
-            <w:pPr>
-              <w:pStyle w:val="TableContents"/>
-              <w:jc w:val="center"/>
-            </w:pPr>
+            <w:tcW w:w="142" w:type="dxa"/>
+            <w:tcBorders/>
+            <w:shd w:color="auto" w:fill="auto" w:val="clear"/>
+          </w:tcPr>
+          <w:p>
+            <w:pPr>
+              <w:pStyle w:val="TableContents"/>
+              <w:jc w:val="center"/>
+              <w:rPr/>
+            </w:pPr>
+            <w:r>
+              <w:rPr/>
+            </w:r>
           </w:p>
         </w:tc>
         <w:tc>
           <w:tcPr>
             <w:tcW w:w="1851" w:type="dxa"/>
-            <w:shd w:val="clear" w:color="auto" w:fill="auto"/>
-          </w:tcPr>
-          <w:p>
-            <w:pPr>
-              <w:pStyle w:val="TableContents"/>
-              <w:jc w:val="center"/>
-            </w:pPr>
-            <w:r>
+            <w:tcBorders/>
+            <w:shd w:color="auto" w:fill="auto" w:val="clear"/>
+          </w:tcPr>
+          <w:p>
+            <w:pPr>
+              <w:pStyle w:val="TableContents"/>
+              <w:jc w:val="center"/>
+              <w:rPr/>
+            </w:pPr>
+            <w:r>
+              <w:rPr/>
               <w:t>Too much component</w:t>
             </w:r>
           </w:p>
@@ -1546,37 +1573,35 @@
         <w:tc>
           <w:tcPr>
             <w:tcW w:w="2545" w:type="dxa"/>
-            <w:shd w:val="clear" w:color="auto" w:fill="auto"/>
-          </w:tcPr>
-          <w:p>
-            <w:pPr>
-              <w:pStyle w:val="TableContents"/>
-              <w:jc w:val="center"/>
-            </w:pPr>
-            <w:r>
-              <w:t xml:space="preserve">Can be hard due to </w:t>
-            </w:r>
-            <w:proofErr w:type="spellStart"/>
-            <w:r>
-              <w:t>mosfet</w:t>
-            </w:r>
-            <w:proofErr w:type="spellEnd"/>
-            <w:r>
-              <w:t xml:space="preserve"> signal</w:t>
+            <w:tcBorders/>
+            <w:shd w:color="auto" w:fill="auto" w:val="clear"/>
+          </w:tcPr>
+          <w:p>
+            <w:pPr>
+              <w:pStyle w:val="TableContents"/>
+              <w:jc w:val="center"/>
+              <w:rPr/>
+            </w:pPr>
+            <w:r>
+              <w:rPr/>
+              <w:t>Can be hard due to mosfet signal</w:t>
             </w:r>
           </w:p>
         </w:tc>
         <w:tc>
           <w:tcPr>
             <w:tcW w:w="1655" w:type="dxa"/>
-            <w:shd w:val="clear" w:color="auto" w:fill="auto"/>
-          </w:tcPr>
-          <w:p>
-            <w:pPr>
-              <w:pStyle w:val="TableContents"/>
-              <w:jc w:val="center"/>
-            </w:pPr>
-            <w:r>
+            <w:tcBorders/>
+            <w:shd w:color="auto" w:fill="auto" w:val="clear"/>
+          </w:tcPr>
+          <w:p>
+            <w:pPr>
+              <w:pStyle w:val="TableContents"/>
+              <w:jc w:val="center"/>
+              <w:rPr/>
+            </w:pPr>
+            <w:r>
+              <w:rPr/>
               <w:t>Not Applicable</w:t>
             </w:r>
           </w:p>
@@ -1584,48 +1609,58 @@
       </w:tr>
       <w:tr>
         <w:trPr>
-          <w:trHeight w:val="319"/>
-          <w:jc w:val="center"/>
+          <w:trHeight w:val="319" w:hRule="atLeast"/>
         </w:trPr>
         <w:tc>
           <w:tcPr>
-            <w:tcW w:w="2228" w:type="dxa"/>
-            <w:shd w:val="clear" w:color="auto" w:fill="auto"/>
-          </w:tcPr>
-          <w:p>
-            <w:pPr>
-              <w:pStyle w:val="TableContents"/>
-              <w:keepNext/>
-              <w:jc w:val="center"/>
-            </w:pPr>
-            <w:r>
+            <w:tcW w:w="2227" w:type="dxa"/>
+            <w:tcBorders/>
+            <w:shd w:color="auto" w:fill="auto" w:val="clear"/>
+          </w:tcPr>
+          <w:p>
+            <w:pPr>
+              <w:pStyle w:val="TableContents"/>
+              <w:keepNext w:val="true"/>
+              <w:jc w:val="center"/>
+              <w:rPr/>
+            </w:pPr>
+            <w:r>
+              <w:rPr/>
               <w:t>1- phase Thyristor</w:t>
             </w:r>
           </w:p>
         </w:tc>
         <w:tc>
           <w:tcPr>
-            <w:tcW w:w="141" w:type="dxa"/>
-            <w:shd w:val="clear" w:color="auto" w:fill="auto"/>
-          </w:tcPr>
-          <w:p>
-            <w:pPr>
-              <w:pStyle w:val="TableContents"/>
-              <w:jc w:val="center"/>
-            </w:pPr>
+            <w:tcW w:w="142" w:type="dxa"/>
+            <w:tcBorders/>
+            <w:shd w:color="auto" w:fill="auto" w:val="clear"/>
+          </w:tcPr>
+          <w:p>
+            <w:pPr>
+              <w:pStyle w:val="TableContents"/>
+              <w:jc w:val="center"/>
+              <w:rPr/>
+            </w:pPr>
+            <w:r>
+              <w:rPr/>
+            </w:r>
           </w:p>
         </w:tc>
         <w:tc>
           <w:tcPr>
             <w:tcW w:w="1851" w:type="dxa"/>
-            <w:shd w:val="clear" w:color="auto" w:fill="auto"/>
-          </w:tcPr>
-          <w:p>
-            <w:pPr>
-              <w:pStyle w:val="TableContents"/>
-              <w:jc w:val="center"/>
-            </w:pPr>
-            <w:r>
+            <w:tcBorders/>
+            <w:shd w:color="auto" w:fill="auto" w:val="clear"/>
+          </w:tcPr>
+          <w:p>
+            <w:pPr>
+              <w:pStyle w:val="TableContents"/>
+              <w:jc w:val="center"/>
+              <w:rPr/>
+            </w:pPr>
+            <w:r>
+              <w:rPr/>
               <w:t>Applicable</w:t>
             </w:r>
           </w:p>
@@ -1633,14 +1668,17 @@
         <w:tc>
           <w:tcPr>
             <w:tcW w:w="2545" w:type="dxa"/>
-            <w:shd w:val="clear" w:color="auto" w:fill="auto"/>
-          </w:tcPr>
-          <w:p>
-            <w:pPr>
-              <w:pStyle w:val="TableContents"/>
-              <w:jc w:val="center"/>
-            </w:pPr>
-            <w:r>
+            <w:tcBorders/>
+            <w:shd w:color="auto" w:fill="auto" w:val="clear"/>
+          </w:tcPr>
+          <w:p>
+            <w:pPr>
+              <w:pStyle w:val="TableContents"/>
+              <w:jc w:val="center"/>
+              <w:rPr/>
+            </w:pPr>
+            <w:r>
+              <w:rPr/>
               <w:t>Can be hard due to firing</w:t>
             </w:r>
           </w:p>
@@ -1648,14 +1686,17 @@
         <w:tc>
           <w:tcPr>
             <w:tcW w:w="1655" w:type="dxa"/>
-            <w:shd w:val="clear" w:color="auto" w:fill="auto"/>
-          </w:tcPr>
-          <w:p>
-            <w:pPr>
-              <w:pStyle w:val="TableContents"/>
-              <w:jc w:val="center"/>
-            </w:pPr>
-            <w:r>
+            <w:tcBorders/>
+            <w:shd w:color="auto" w:fill="auto" w:val="clear"/>
+          </w:tcPr>
+          <w:p>
+            <w:pPr>
+              <w:pStyle w:val="TableContents"/>
+              <w:jc w:val="center"/>
+              <w:rPr/>
+            </w:pPr>
+            <w:r>
+              <w:rPr/>
               <w:t>Not Applicable</w:t>
             </w:r>
           </w:p>
@@ -1663,50 +1704,45 @@
       </w:tr>
       <w:tr>
         <w:trPr>
-          <w:trHeight w:val="301"/>
-          <w:jc w:val="center"/>
+          <w:trHeight w:val="301" w:hRule="atLeast"/>
         </w:trPr>
         <w:tc>
           <w:tcPr>
-            <w:tcW w:w="2228" w:type="dxa"/>
+            <w:tcW w:w="2227" w:type="dxa"/>
             <w:tcBorders>
               <w:bottom w:val="single" w:sz="12" w:space="0" w:color="000000"/>
             </w:tcBorders>
-            <w:shd w:val="clear" w:color="auto" w:fill="auto"/>
-          </w:tcPr>
-          <w:p>
-            <w:pPr>
-              <w:pStyle w:val="TableContents"/>
-              <w:jc w:val="center"/>
-            </w:pPr>
-            <w:proofErr w:type="spellStart"/>
-            <w:r>
-              <w:t>Diac</w:t>
-            </w:r>
-            <w:proofErr w:type="spellEnd"/>
-            <w:r>
-              <w:t xml:space="preserve">- </w:t>
-            </w:r>
-            <w:proofErr w:type="spellStart"/>
-            <w:r>
-              <w:t>Triac</w:t>
-            </w:r>
-            <w:proofErr w:type="spellEnd"/>
-          </w:p>
-        </w:tc>
-        <w:tc>
-          <w:tcPr>
-            <w:tcW w:w="141" w:type="dxa"/>
+            <w:shd w:color="auto" w:fill="auto" w:val="clear"/>
+          </w:tcPr>
+          <w:p>
+            <w:pPr>
+              <w:pStyle w:val="TableContents"/>
+              <w:jc w:val="center"/>
+              <w:rPr/>
+            </w:pPr>
+            <w:r>
+              <w:rPr/>
+              <w:t>Diac- Triac</w:t>
+            </w:r>
+          </w:p>
+        </w:tc>
+        <w:tc>
+          <w:tcPr>
+            <w:tcW w:w="142" w:type="dxa"/>
             <w:tcBorders>
               <w:bottom w:val="single" w:sz="12" w:space="0" w:color="000000"/>
             </w:tcBorders>
-            <w:shd w:val="clear" w:color="auto" w:fill="auto"/>
-          </w:tcPr>
-          <w:p>
-            <w:pPr>
-              <w:pStyle w:val="TableContents"/>
-              <w:jc w:val="center"/>
-            </w:pPr>
+            <w:shd w:color="auto" w:fill="auto" w:val="clear"/>
+          </w:tcPr>
+          <w:p>
+            <w:pPr>
+              <w:pStyle w:val="TableContents"/>
+              <w:jc w:val="center"/>
+              <w:rPr/>
+            </w:pPr>
+            <w:r>
+              <w:rPr/>
+            </w:r>
           </w:p>
         </w:tc>
         <w:tc>
@@ -1715,14 +1751,16 @@
             <w:tcBorders>
               <w:bottom w:val="single" w:sz="12" w:space="0" w:color="000000"/>
             </w:tcBorders>
-            <w:shd w:val="clear" w:color="auto" w:fill="auto"/>
-          </w:tcPr>
-          <w:p>
-            <w:pPr>
-              <w:pStyle w:val="TableContents"/>
-              <w:jc w:val="center"/>
-            </w:pPr>
-            <w:r>
+            <w:shd w:color="auto" w:fill="auto" w:val="clear"/>
+          </w:tcPr>
+          <w:p>
+            <w:pPr>
+              <w:pStyle w:val="TableContents"/>
+              <w:jc w:val="center"/>
+              <w:rPr/>
+            </w:pPr>
+            <w:r>
+              <w:rPr/>
               <w:t>Applicable with ease</w:t>
             </w:r>
           </w:p>
@@ -1733,29 +1771,18 @@
             <w:tcBorders>
               <w:bottom w:val="single" w:sz="12" w:space="0" w:color="000000"/>
             </w:tcBorders>
-            <w:shd w:val="clear" w:color="auto" w:fill="auto"/>
-          </w:tcPr>
-          <w:p>
-            <w:pPr>
-              <w:pStyle w:val="TableContents"/>
-              <w:jc w:val="center"/>
-            </w:pPr>
-            <w:r>
-              <w:t xml:space="preserve">Easy thanks to </w:t>
-            </w:r>
-            <w:proofErr w:type="spellStart"/>
-            <w:r>
-              <w:t>diac</w:t>
-            </w:r>
-            <w:proofErr w:type="spellEnd"/>
-            <w:r>
-              <w:t xml:space="preserve">- </w:t>
-            </w:r>
-            <w:proofErr w:type="spellStart"/>
-            <w:r>
-              <w:t>triac</w:t>
-            </w:r>
-            <w:proofErr w:type="spellEnd"/>
+            <w:shd w:color="auto" w:fill="auto" w:val="clear"/>
+          </w:tcPr>
+          <w:p>
+            <w:pPr>
+              <w:pStyle w:val="TableContents"/>
+              <w:jc w:val="center"/>
+              <w:rPr/>
+            </w:pPr>
+            <w:r>
+              <w:rPr/>
+              <w:t>Easy thanks to diac- triac</w:t>
+            </w:r>
           </w:p>
         </w:tc>
         <w:tc>
@@ -1764,18 +1791,17 @@
             <w:tcBorders>
               <w:bottom w:val="single" w:sz="12" w:space="0" w:color="000000"/>
             </w:tcBorders>
-            <w:shd w:val="clear" w:color="auto" w:fill="auto"/>
-          </w:tcPr>
-          <w:p>
-            <w:pPr>
-              <w:pStyle w:val="TableContents"/>
-              <w:jc w:val="center"/>
-            </w:pPr>
-            <w:r>
-              <w:t xml:space="preserve">Not </w:t>
-            </w:r>
-            <w:r>
-              <w:t>Applicable</w:t>
+            <w:shd w:color="auto" w:fill="auto" w:val="clear"/>
+          </w:tcPr>
+          <w:p>
+            <w:pPr>
+              <w:pStyle w:val="TableContents"/>
+              <w:jc w:val="center"/>
+              <w:rPr/>
+            </w:pPr>
+            <w:r>
+              <w:rPr/>
+              <w:t>Not Applicable</w:t>
             </w:r>
           </w:p>
         </w:tc>
@@ -1783,33 +1809,22 @@
     </w:tbl>
     <w:p>
       <w:pPr>
-        <w:pStyle w:val="BodyText"/>
-      </w:pPr>
-      <w:r>
-        <w:lastRenderedPageBreak/>
+        <w:pStyle w:val="TextBody"/>
+        <w:rPr/>
+      </w:pPr>
+      <w:r>
+        <w:rPr/>
         <w:t>Final words about the choosing the topology;</w:t>
       </w:r>
     </w:p>
     <w:p>
       <w:pPr>
-        <w:pStyle w:val="BodyText"/>
-      </w:pPr>
-      <w:r>
-        <w:t xml:space="preserve">We need to decide what bonuses we want to aim. In order to be in the safe side, simplicity bonus is chosen. Complexity of the topologies are due to controlling thyristor or </w:t>
-      </w:r>
-      <w:r>
-        <w:t>MOSFET</w:t>
-      </w:r>
-      <w:r>
-        <w:t xml:space="preserve">. Thanks to </w:t>
-      </w:r>
-      <w:proofErr w:type="spellStart"/>
-      <w:r>
-        <w:t>diac-triac</w:t>
-      </w:r>
-      <w:proofErr w:type="spellEnd"/>
-      <w:r>
-        <w:t>, we are dealing this complexity easily. Also, compactness bonus is achievable with this topology thanks to simplicity of the circuit. As a result, topology is chosen according to which bonuses we can achieve and what cost.</w:t>
+        <w:pStyle w:val="TextBody"/>
+        <w:rPr/>
+      </w:pPr>
+      <w:r>
+        <w:rPr/>
+        <w:t>We need to decide what bonuses we want to aim. In order to be in the safe side, simplicity bonus is chosen. Complexity of the topologies are due to controlling thyristor or MOSFET. Thanks to diac-triac, we are dealing this complexity easily. Also, compactness bonus is achievable with this topology thanks to simplicity of the circuit. As a result, topology is chosen according to which bonuses we can achieve and what cost.</w:t>
       </w:r>
     </w:p>
     <w:p>
@@ -1819,10 +1834,12 @@
           <w:ilvl w:val="0"/>
           <w:numId w:val="4"/>
         </w:numPr>
+        <w:rPr/>
       </w:pPr>
       <w:bookmarkStart w:id="15" w:name="__RefHeading___Toc6607_3320701940"/>
       <w:bookmarkEnd w:id="15"/>
       <w:r>
+        <w:rPr/>
         <w:t>Component Selection</w:t>
       </w:r>
     </w:p>
@@ -1833,28 +1850,23 @@
           <w:ilvl w:val="1"/>
           <w:numId w:val="2"/>
         </w:numPr>
+        <w:rPr/>
       </w:pPr>
       <w:bookmarkStart w:id="16" w:name="__RefHeading___Toc6669_3320701940"/>
       <w:bookmarkEnd w:id="16"/>
-      <w:proofErr w:type="spellStart"/>
-      <w:r>
-        <w:t>Triac</w:t>
-      </w:r>
-      <w:proofErr w:type="spellEnd"/>
-      <w:r>
-        <w:t xml:space="preserve"> Selection</w:t>
-      </w:r>
-    </w:p>
-    <w:p>
-      <w:pPr>
-        <w:pStyle w:val="BodyText"/>
-      </w:pPr>
-      <w:r>
-        <w:t xml:space="preserve">In all possible cases, we observe 311 </w:t>
-      </w:r>
-      <w:proofErr w:type="spellStart"/>
-      <w:r>
-        <w:t>V</w:t>
+      <w:r>
+        <w:rPr/>
+        <w:t>Triac Selection</w:t>
+      </w:r>
+    </w:p>
+    <w:p>
+      <w:pPr>
+        <w:pStyle w:val="TextBody"/>
+        <w:rPr/>
+      </w:pPr>
+      <w:r>
+        <w:rPr/>
+        <w:t>In all possible cases, we observe 311 V</w:t>
       </w:r>
       <w:r>
         <w:rPr>
@@ -1862,33 +1874,24 @@
         </w:rPr>
         <w:t>max</w:t>
       </w:r>
-      <w:proofErr w:type="spellEnd"/>
-      <w:r>
-        <w:t xml:space="preserve">. Current value depends on how we start to system. Therefore, we choose a tentative value for the current. In order to be safe side we choose BTA26-600 </w:t>
-      </w:r>
-      <w:proofErr w:type="spellStart"/>
-      <w:r>
-        <w:t>Triac</w:t>
-      </w:r>
-      <w:proofErr w:type="spellEnd"/>
-      <w:r>
-        <w:t>.</w:t>
-      </w:r>
-    </w:p>
-    <w:p>
-      <w:pPr>
+      <w:r>
+        <w:rPr/>
+        <w:t>. Current value depends on how we start to system. Therefore, we choose a tentative value for the current. In order to be safe side we choose BTA26-600 Triac.</w:t>
+      </w:r>
+    </w:p>
+    <w:p>
+      <w:pPr>
+        <w:pStyle w:val="Normal"/>
         <w:jc w:val="center"/>
-      </w:pPr>
-      <w:r>
-        <w:rPr>
-          <w:noProof/>
-          <w:lang w:val="tr-TR" w:eastAsia="tr-TR" w:bidi="ar-SA"/>
-        </w:rPr>
+        <w:rPr/>
+      </w:pPr>
+      <w:r>
+        <w:rPr/>
         <w:drawing>
           <wp:inline distT="0" distB="0" distL="0" distR="0">
             <wp:extent cx="5731510" cy="1563370"/>
             <wp:effectExtent l="0" t="0" r="0" b="0"/>
-            <wp:docPr id="1" name="Picture 12"/>
+            <wp:docPr id="1" name="Picture 12" descr=""/>
             <wp:cNvGraphicFramePr>
               <a:graphicFrameLocks xmlns:a="http://schemas.openxmlformats.org/drawingml/2006/main" noChangeAspect="1"/>
             </wp:cNvGraphicFramePr>
@@ -1896,13 +1899,13 @@
               <a:graphicData uri="http://schemas.openxmlformats.org/drawingml/2006/picture">
                 <pic:pic xmlns:pic="http://schemas.openxmlformats.org/drawingml/2006/picture">
                   <pic:nvPicPr>
-                    <pic:cNvPr id="1" name="Picture 12"/>
+                    <pic:cNvPr id="1" name="Picture 12" descr=""/>
                     <pic:cNvPicPr>
                       <a:picLocks noChangeAspect="1" noChangeArrowheads="1"/>
                     </pic:cNvPicPr>
                   </pic:nvPicPr>
                   <pic:blipFill>
-                    <a:blip r:embed="rId6"/>
+                    <a:blip r:embed="rId2"/>
                     <a:stretch>
                       <a:fillRect/>
                     </a:stretch>
@@ -1926,42 +1929,39 @@
     <w:p>
       <w:pPr>
         <w:pStyle w:val="Figure"/>
-      </w:pPr>
-      <w:bookmarkStart w:id="17" w:name="Ref_Figure9_label_and_number1"/>
-      <w:bookmarkStart w:id="18" w:name="Ref_Figure6_label_and_number1111"/>
-      <w:r>
+        <w:rPr/>
+      </w:pPr>
+      <w:bookmarkStart w:id="17" w:name="Ref_Figure6_label_and_number1111"/>
+      <w:bookmarkStart w:id="18" w:name="Ref_Figure9_label_and_number1"/>
+      <w:r>
+        <w:rPr/>
         <w:t xml:space="preserve">Figure </w:t>
       </w:r>
       <w:r>
+        <w:rPr/>
         <w:fldChar w:fldCharType="begin"/>
       </w:r>
       <w:r>
-        <w:instrText>SEQ Figure \* ARABIC</w:instrText>
-      </w:r>
-      <w:r>
+        <w:rPr/>
+        <w:instrText> SEQ Figure \* ARABIC </w:instrText>
+      </w:r>
+      <w:r>
+        <w:rPr/>
         <w:fldChar w:fldCharType="separate"/>
       </w:r>
       <w:r>
+        <w:rPr/>
         <w:t>1</w:t>
       </w:r>
       <w:r>
+        <w:rPr/>
         <w:fldChar w:fldCharType="end"/>
       </w:r>
       <w:bookmarkEnd w:id="17"/>
       <w:bookmarkEnd w:id="18"/>
       <w:r>
-        <w:t xml:space="preserve">: </w:t>
-      </w:r>
-      <w:proofErr w:type="spellStart"/>
-      <w:r>
-        <w:t>Tria</w:t>
-      </w:r>
-      <w:r>
-        <w:t>c</w:t>
-      </w:r>
-      <w:proofErr w:type="spellEnd"/>
-      <w:r>
-        <w:t xml:space="preserve"> Ratings</w:t>
+        <w:rPr/>
+        <w:t>: Triac Ratings</w:t>
       </w:r>
     </w:p>
     <w:p>
@@ -1971,59 +1971,38 @@
           <w:ilvl w:val="1"/>
           <w:numId w:val="2"/>
         </w:numPr>
+        <w:rPr/>
       </w:pPr>
       <w:bookmarkStart w:id="19" w:name="__RefHeading___Toc6671_3320701940"/>
       <w:bookmarkEnd w:id="19"/>
-      <w:proofErr w:type="spellStart"/>
-      <w:r>
-        <w:t>Diac</w:t>
-      </w:r>
-      <w:proofErr w:type="spellEnd"/>
-      <w:r>
-        <w:t xml:space="preserve"> Selection</w:t>
-      </w:r>
-    </w:p>
-    <w:p>
-      <w:pPr>
-        <w:pStyle w:val="BodyText"/>
-      </w:pPr>
-      <w:r>
-        <w:t xml:space="preserve">First we checked the </w:t>
-      </w:r>
-      <w:proofErr w:type="spellStart"/>
-      <w:r>
-        <w:t>Digikey</w:t>
-      </w:r>
-      <w:proofErr w:type="spellEnd"/>
-      <w:r>
-        <w:t xml:space="preserve"> for the possible components. However, most of the components were obsolete. Then, we look the Direnc.net, we find DB3 DO-35 36 V DIAC. It is appropriate for the circuit since its blocking voltage is sim</w:t>
-      </w:r>
-      <w:r>
-        <w:t xml:space="preserve">ilar to our expected voltage. In addition, in the circuit </w:t>
-      </w:r>
-      <w:proofErr w:type="spellStart"/>
-      <w:r>
-        <w:t>diac</w:t>
-      </w:r>
-      <w:proofErr w:type="spellEnd"/>
-      <w:r>
-        <w:t xml:space="preserve"> does not carry too much current so 2A current rating is useful for the circuit.</w:t>
-      </w:r>
-    </w:p>
-    <w:p>
-      <w:pPr>
+      <w:r>
+        <w:rPr/>
+        <w:t>Diac Selection</w:t>
+      </w:r>
+    </w:p>
+    <w:p>
+      <w:pPr>
+        <w:pStyle w:val="TextBody"/>
+        <w:rPr/>
+      </w:pPr>
+      <w:r>
+        <w:rPr/>
+        <w:t>First we checked the Digikey for the possible components. However, most of the components were obsolete. Then, we look the Direnc.net, we find DB3 DO-35 36 V DIAC. It is appropriate for the circuit since its blocking voltage is similar to our expected voltage. In addition, in the circuit diac does not carry too much current so 2A current rating is useful for the circuit.</w:t>
+      </w:r>
+    </w:p>
+    <w:p>
+      <w:pPr>
+        <w:pStyle w:val="Normal"/>
         <w:jc w:val="center"/>
-      </w:pPr>
-      <w:r>
-        <w:rPr>
-          <w:noProof/>
-          <w:lang w:val="tr-TR" w:eastAsia="tr-TR" w:bidi="ar-SA"/>
-        </w:rPr>
+        <w:rPr/>
+      </w:pPr>
+      <w:r>
+        <w:rPr/>
         <w:drawing>
           <wp:inline distT="0" distB="0" distL="0" distR="0">
             <wp:extent cx="5731510" cy="2106295"/>
             <wp:effectExtent l="0" t="0" r="0" b="0"/>
-            <wp:docPr id="2" name="Picture 13"/>
+            <wp:docPr id="2" name="Picture 13" descr=""/>
             <wp:cNvGraphicFramePr>
               <a:graphicFrameLocks xmlns:a="http://schemas.openxmlformats.org/drawingml/2006/main" noChangeAspect="1"/>
             </wp:cNvGraphicFramePr>
@@ -2031,13 +2010,13 @@
               <a:graphicData uri="http://schemas.openxmlformats.org/drawingml/2006/picture">
                 <pic:pic xmlns:pic="http://schemas.openxmlformats.org/drawingml/2006/picture">
                   <pic:nvPicPr>
-                    <pic:cNvPr id="2" name="Picture 13"/>
+                    <pic:cNvPr id="2" name="Picture 13" descr=""/>
                     <pic:cNvPicPr>
                       <a:picLocks noChangeAspect="1" noChangeArrowheads="1"/>
                     </pic:cNvPicPr>
                   </pic:nvPicPr>
                   <pic:blipFill>
-                    <a:blip r:embed="rId7"/>
+                    <a:blip r:embed="rId3"/>
                     <a:stretch>
                       <a:fillRect/>
                     </a:stretch>
@@ -2060,48 +2039,49 @@
     </w:p>
     <w:p>
       <w:pPr>
+        <w:sectPr>
+          <w:type w:val="nextPage"/>
+          <w:pgSz w:w="11906" w:h="16838"/>
+          <w:pgMar w:left="1440" w:right="1440" w:header="0" w:top="1440" w:footer="0" w:bottom="1440" w:gutter="0"/>
+          <w:pgNumType w:fmt="decimal"/>
+          <w:formProt w:val="false"/>
+          <w:textDirection w:val="lrTb"/>
+          <w:docGrid w:type="default" w:linePitch="600" w:charSpace="32768"/>
+        </w:sectPr>
         <w:pStyle w:val="Figure"/>
-        <w:sectPr>
-          <w:pgSz w:w="11906" w:h="16838"/>
-          <w:pgMar w:top="1440" w:right="1440" w:bottom="1440" w:left="1440" w:header="0" w:footer="0" w:gutter="0"/>
-          <w:cols w:space="708"/>
-          <w:formProt w:val="0"/>
-          <w:docGrid w:linePitch="600" w:charSpace="32768"/>
-        </w:sectPr>
-      </w:pPr>
-      <w:bookmarkStart w:id="20" w:name="Ref_Figure9_label_and_number11"/>
-      <w:bookmarkStart w:id="21" w:name="Ref_Figure6_label_and_number11111"/>
-      <w:r>
-        <w:lastRenderedPageBreak/>
+        <w:rPr/>
+      </w:pPr>
+      <w:bookmarkStart w:id="20" w:name="Ref_Figure6_label_and_number11111"/>
+      <w:bookmarkStart w:id="21" w:name="Ref_Figure9_label_and_number11"/>
+      <w:r>
+        <w:rPr/>
         <w:t xml:space="preserve">Figure </w:t>
       </w:r>
       <w:r>
+        <w:rPr/>
         <w:fldChar w:fldCharType="begin"/>
       </w:r>
       <w:r>
-        <w:instrText>SEQ Figure \* ARABIC</w:instrText>
-      </w:r>
-      <w:r>
+        <w:rPr/>
+        <w:instrText> SEQ Figure \* ARABIC </w:instrText>
+      </w:r>
+      <w:r>
+        <w:rPr/>
         <w:fldChar w:fldCharType="separate"/>
       </w:r>
       <w:r>
+        <w:rPr/>
         <w:t>2</w:t>
       </w:r>
       <w:r>
+        <w:rPr/>
         <w:fldChar w:fldCharType="end"/>
       </w:r>
       <w:bookmarkEnd w:id="20"/>
       <w:bookmarkEnd w:id="21"/>
       <w:r>
-        <w:t xml:space="preserve">: </w:t>
-      </w:r>
-      <w:proofErr w:type="spellStart"/>
-      <w:r>
-        <w:t>Diac</w:t>
-      </w:r>
-      <w:proofErr w:type="spellEnd"/>
-      <w:r>
-        <w:t xml:space="preserve"> Ratings</w:t>
+        <w:rPr/>
+        <w:t>: Diac Ratings</w:t>
       </w:r>
     </w:p>
     <w:p>
@@ -2111,27 +2091,37 @@
           <w:ilvl w:val="1"/>
           <w:numId w:val="2"/>
         </w:numPr>
+        <w:rPr/>
       </w:pPr>
       <w:bookmarkStart w:id="22" w:name="__RefHeading___Toc6673_3320701940"/>
       <w:bookmarkEnd w:id="22"/>
       <w:r>
-        <w:lastRenderedPageBreak/>
+        <w:rPr/>
         <w:t>Capacitor Selection</w:t>
       </w:r>
     </w:p>
     <w:p>
       <w:pPr>
-        <w:pStyle w:val="BodyText"/>
+        <w:pStyle w:val="TextBody"/>
         <w:numPr>
           <w:ilvl w:val="0"/>
           <w:numId w:val="4"/>
         </w:numPr>
-      </w:pPr>
-      <w:r>
-        <w:t>In our reference circ</w:t>
-      </w:r>
-      <w:r>
-        <w:t>uit, capacitor value is given as 0.1uf 400 V. We did some changes in reference circuit and we are still in range of capacitor so we can use that values for capacitor. According to this values we choose Ceramic disc capacitor.</w:t>
+        <w:rPr/>
+      </w:pPr>
+      <w:r>
+        <w:rPr/>
+        <w:t xml:space="preserve">In our reference circuit, capacitor value is given as 0.1uf 400 V. We did some changes in reference circuit and we are still in range of capacitor so we can use that values for capacitor. According to this values we choose </w:t>
+      </w:r>
+      <w:r>
+        <w:rPr>
+          <w:sz w:val="24"/>
+        </w:rPr>
+        <w:t>c</w:t>
+      </w:r>
+      <w:r>
+        <w:rPr/>
+        <w:t>eramic disc capacitor.</w:t>
       </w:r>
     </w:p>
     <w:p>
@@ -2141,54 +2131,58 @@
           <w:ilvl w:val="0"/>
           <w:numId w:val="4"/>
         </w:numPr>
-      </w:pPr>
-      <w:bookmarkStart w:id="23" w:name="Ref_Figure9_label_and_number111"/>
-      <w:bookmarkStart w:id="24" w:name="Ref_Figure6_label_and_number111111"/>
-      <w:r>
+        <w:rPr/>
+      </w:pPr>
+      <w:bookmarkStart w:id="23" w:name="Ref_Figure6_label_and_number111111"/>
+      <w:bookmarkStart w:id="24" w:name="Ref_Figure9_label_and_number111"/>
+      <w:r>
+        <w:rPr/>
         <w:t xml:space="preserve">Figure </w:t>
       </w:r>
       <w:r>
+        <w:rPr/>
         <w:fldChar w:fldCharType="begin"/>
       </w:r>
       <w:r>
-        <w:instrText>SEQ Figure \* ARABIC</w:instrText>
-      </w:r>
-      <w:r>
+        <w:rPr/>
+        <w:instrText> SEQ Figure \* ARABIC </w:instrText>
+      </w:r>
+      <w:r>
+        <w:rPr/>
         <w:fldChar w:fldCharType="separate"/>
       </w:r>
       <w:r>
+        <w:rPr/>
         <w:t>3</w:t>
       </w:r>
       <w:r>
+        <w:rPr/>
         <w:fldChar w:fldCharType="end"/>
       </w:r>
       <w:bookmarkEnd w:id="23"/>
       <w:bookmarkEnd w:id="24"/>
       <w:r>
-        <w:t xml:space="preserve">: </w:t>
-      </w:r>
-      <w:r>
-        <w:t>Capacitor Ratings</w:t>
-      </w:r>
-    </w:p>
-    <w:p>
-      <w:pPr>
+        <w:rPr/>
+        <w:t>: Capacitor Ratings</w:t>
+      </w:r>
+    </w:p>
+    <w:p>
+      <w:pPr>
+        <w:pStyle w:val="Normal"/>
         <w:numPr>
           <w:ilvl w:val="0"/>
           <w:numId w:val="4"/>
         </w:numPr>
         <w:jc w:val="center"/>
-      </w:pPr>
-      <w:r>
-        <w:rPr>
-          <w:noProof/>
-          <w:lang w:val="tr-TR" w:eastAsia="tr-TR" w:bidi="ar-SA"/>
-        </w:rPr>
+        <w:rPr/>
+      </w:pPr>
+      <w:r>
+        <w:rPr/>
         <w:drawing>
           <wp:inline distT="0" distB="0" distL="0" distR="0">
             <wp:extent cx="2952750" cy="1619250"/>
             <wp:effectExtent l="0" t="0" r="0" b="0"/>
-            <wp:docPr id="3" name="Picture 1"/>
+            <wp:docPr id="3" name="Picture 1" descr=""/>
             <wp:cNvGraphicFramePr>
               <a:graphicFrameLocks xmlns:a="http://schemas.openxmlformats.org/drawingml/2006/main" noChangeAspect="1"/>
             </wp:cNvGraphicFramePr>
@@ -2196,13 +2190,13 @@
               <a:graphicData uri="http://schemas.openxmlformats.org/drawingml/2006/picture">
                 <pic:pic xmlns:pic="http://schemas.openxmlformats.org/drawingml/2006/picture">
                   <pic:nvPicPr>
-                    <pic:cNvPr id="3" name="Picture 1"/>
+                    <pic:cNvPr id="3" name="Picture 1" descr=""/>
                     <pic:cNvPicPr>
                       <a:picLocks noChangeAspect="1" noChangeArrowheads="1"/>
                     </pic:cNvPicPr>
                   </pic:nvPicPr>
                   <pic:blipFill>
-                    <a:blip r:embed="rId8"/>
+                    <a:blip r:embed="rId4"/>
                     <a:stretch>
                       <a:fillRect/>
                     </a:stretch>
@@ -2230,128 +2224,668 @@
           <w:ilvl w:val="1"/>
           <w:numId w:val="2"/>
         </w:numPr>
+        <w:rPr/>
       </w:pPr>
       <w:bookmarkStart w:id="25" w:name="__RefHeading___Toc6675_3320701940"/>
       <w:bookmarkEnd w:id="25"/>
       <w:r>
+        <w:rPr/>
         <w:t>Resistor Selection</w:t>
       </w:r>
     </w:p>
     <w:p>
       <w:pPr>
-        <w:pStyle w:val="BodyText"/>
+        <w:pStyle w:val="TextBody"/>
         <w:numPr>
           <w:ilvl w:val="0"/>
           <w:numId w:val="4"/>
         </w:numPr>
-      </w:pPr>
-      <w:r>
-        <w:t>We have not specified resistance values. According to starting method, desired performance we are changing our resistance values. While choosing the resistance values, we should be careful about the current that pa</w:t>
-      </w:r>
-      <w:r>
-        <w:t>ssing through the resistor and power rating of the resistor.</w:t>
-      </w:r>
-    </w:p>
-    <w:p>
-      <w:pPr>
-        <w:pStyle w:val="Heading2"/>
-        <w:numPr>
-          <w:ilvl w:val="1"/>
-          <w:numId w:val="2"/>
-        </w:numPr>
-      </w:pPr>
-      <w:bookmarkStart w:id="26" w:name="__RefHeading___Toc6677_3320701940"/>
-      <w:bookmarkEnd w:id="26"/>
-      <w:r>
-        <w:t>Additional Components</w:t>
-      </w:r>
-    </w:p>
-    <w:p>
-      <w:pPr>
-        <w:pStyle w:val="BodyText"/>
+        <w:rPr>
+          <w:rFonts w:ascii="Arial" w:hAnsi="Arial"/>
+          <w:sz w:val="24"/>
+        </w:rPr>
+      </w:pPr>
+      <w:r>
+        <w:rPr>
+          <w:sz w:val="24"/>
+        </w:rPr>
+        <w:t>Based on simulations, fixed resistance values of 1 kΩ and 15 kΩ were selected. Simulations showed resistor power dissipation of less than 100 mW, so even 1/8 W resistors would be sufficient.</w:t>
+      </w:r>
+    </w:p>
+    <w:p>
+      <w:pPr>
+        <w:pStyle w:val="TextBody"/>
         <w:numPr>
           <w:ilvl w:val="0"/>
           <w:numId w:val="4"/>
         </w:numPr>
-      </w:pPr>
-      <w:r>
-        <w:t xml:space="preserve">In addition to these main components, we need a circuit board, heatsinks for the semiconductors, maybe a cooling unit. Moreover, we </w:t>
-      </w:r>
-      <w:r>
-        <w:t>would like</w:t>
-      </w:r>
-      <w:r>
-        <w:t xml:space="preserve"> to add a feedback unit. Accord</w:t>
-      </w:r>
-      <w:r>
-        <w:t>ing to feedback, we need additional materials.</w:t>
-      </w:r>
-    </w:p>
-    <w:p>
-      <w:pPr>
-        <w:pStyle w:val="BodyText"/>
-      </w:pPr>
-    </w:p>
-    <w:p>
-      <w:pPr>
-        <w:pStyle w:val="BodyText"/>
-      </w:pPr>
-    </w:p>
-    <w:p>
-      <w:pPr>
-        <w:pStyle w:val="BodyText"/>
-      </w:pPr>
-    </w:p>
-    <w:p>
-      <w:pPr>
-        <w:pStyle w:val="BodyText"/>
-      </w:pPr>
-    </w:p>
-    <w:p>
-      <w:pPr>
-        <w:pStyle w:val="BodyText"/>
-      </w:pPr>
-    </w:p>
-    <w:p>
-      <w:pPr>
-        <w:pStyle w:val="BodyText"/>
-      </w:pPr>
-    </w:p>
-    <w:p>
-      <w:pPr>
-        <w:pStyle w:val="BodyText"/>
-      </w:pPr>
-      <w:bookmarkStart w:id="27" w:name="_GoBack"/>
-      <w:bookmarkEnd w:id="27"/>
-    </w:p>
-    <w:p>
-      <w:pPr>
-        <w:pStyle w:val="BodyText"/>
-      </w:pPr>
-      <w:r>
-        <w:rPr>
-          <w:highlight w:val="yellow"/>
-        </w:rPr>
-        <w:t>Thermal Calculations</w:t>
+        <w:rPr>
+          <w:rFonts w:ascii="Arial" w:hAnsi="Arial"/>
+          <w:sz w:val="24"/>
+        </w:rPr>
+      </w:pPr>
+      <w:r>
+        <w:rPr>
+          <w:sz w:val="24"/>
+        </w:rPr>
+        <w:t>For the potentiometer, at Dr. Keysan’s suggestion, we chose to use one 220 kΩ potentiometer for gross adjustment and an additional 22 kΩ potentiometer for fine adjustment. The greatest power dissipation for the potentiometers is in the starting condition, when the triac spends most of its time non-conducting (and therefore voltage is applied across the control circuit, mostly dropped across the potentiometer). We did not choose to find potentiometers with power ratings more than the ones available off the shelf, the power rating of which we are not exactly sure.</w:t>
+      </w:r>
+    </w:p>
+    <w:p>
+      <w:pPr>
+        <w:pStyle w:val="Heading1"/>
+        <w:rPr/>
+      </w:pPr>
+      <w:r>
+        <w:rPr/>
+        <w:t>Thermal Design</w:t>
+      </w:r>
+    </w:p>
+    <w:p>
+      <w:pPr>
+        <w:pStyle w:val="TextBody"/>
+        <w:rPr/>
+      </w:pPr>
+      <w:r>
+        <w:rPr/>
+        <w:t>In order to select heatsinks for the diode bridge and the triac, thermal design was done. Since the project is being completed in winter time, we estimate the ambient temperature to be maximum 25°C.</w:t>
+      </w:r>
+    </w:p>
+    <w:p>
+      <w:pPr>
+        <w:pStyle w:val="Heading2"/>
+        <w:rPr/>
+      </w:pPr>
+      <w:r>
+        <w:rPr/>
+        <w:t>Diode Bridge</w:t>
+      </w:r>
+    </w:p>
+    <w:p>
+      <w:pPr>
+        <w:pStyle w:val="TextBody"/>
+        <w:rPr/>
+      </w:pPr>
+      <w:r>
+        <w:rPr/>
+        <w:t>Based on simulations, the diode bridge is estimated to have power losses of 9.2 W per leg or 37 W total in the kettle load condition. Based on the datasheet for the diode bridge, the thermal resistance from junction to case is 2.1°C/W per leg. For four legs in parallel, the equivalent thermal resistance would be 2.1/4 = 0.53°C/W. According to the datasheet, the maximum junction temperature for the diode bridge is 150°C.</w:t>
+      </w:r>
+    </w:p>
+    <w:p>
+      <w:pPr>
+        <w:pStyle w:val="TextBody"/>
+        <w:rPr/>
+      </w:pPr>
+      <w:r>
+        <w:rPr/>
+        <w:t>ΔT</w:t>
+      </w:r>
+      <w:r>
+        <w:rPr>
+          <w:b w:val="false"/>
+          <w:bCs w:val="false"/>
+          <w:vertAlign w:val="subscript"/>
+        </w:rPr>
+        <w:t>max</w:t>
+      </w:r>
+      <w:r>
+        <w:rPr>
+          <w:b w:val="false"/>
+          <w:bCs w:val="false"/>
+          <w:position w:val="0"/>
+          <w:sz w:val="24"/>
+          <w:vertAlign w:val="baseline"/>
+        </w:rPr>
+        <w:t xml:space="preserve"> = 150°C – 25°C = 125°C (maximum junction temperature rise)</w:t>
+      </w:r>
+    </w:p>
+    <w:p>
+      <w:pPr>
+        <w:pStyle w:val="TextBody"/>
+        <w:rPr/>
+      </w:pPr>
+      <w:r>
+        <w:rPr>
+          <w:b w:val="false"/>
+          <w:bCs w:val="false"/>
+          <w:position w:val="0"/>
+          <w:sz w:val="24"/>
+          <w:vertAlign w:val="baseline"/>
+        </w:rPr>
+        <w:t>R</w:t>
+      </w:r>
+      <w:r>
+        <w:rPr>
+          <w:b w:val="false"/>
+          <w:bCs w:val="false"/>
+          <w:vertAlign w:val="subscript"/>
+        </w:rPr>
+        <w:t>θtotal</w:t>
+      </w:r>
+      <w:r>
+        <w:rPr>
+          <w:b w:val="false"/>
+          <w:bCs w:val="false"/>
+          <w:position w:val="0"/>
+          <w:sz w:val="24"/>
+          <w:vertAlign w:val="baseline"/>
+        </w:rPr>
+        <w:t xml:space="preserve"> = ΔT</w:t>
+      </w:r>
+      <w:r>
+        <w:rPr>
+          <w:b w:val="false"/>
+          <w:bCs w:val="false"/>
+          <w:vertAlign w:val="subscript"/>
+        </w:rPr>
+        <w:t>max</w:t>
+      </w:r>
+      <w:r>
+        <w:rPr>
+          <w:b w:val="false"/>
+          <w:bCs w:val="false"/>
+          <w:position w:val="0"/>
+          <w:sz w:val="24"/>
+          <w:vertAlign w:val="baseline"/>
+        </w:rPr>
+        <w:t xml:space="preserve"> / P</w:t>
+      </w:r>
+      <w:r>
+        <w:rPr>
+          <w:b w:val="false"/>
+          <w:bCs w:val="false"/>
+          <w:vertAlign w:val="subscript"/>
+        </w:rPr>
+        <w:t>max</w:t>
+      </w:r>
+      <w:r>
+        <w:rPr>
+          <w:b w:val="false"/>
+          <w:bCs w:val="false"/>
+          <w:position w:val="0"/>
+          <w:sz w:val="24"/>
+          <w:vertAlign w:val="baseline"/>
+        </w:rPr>
+        <w:t xml:space="preserve"> = (125°C) / (37 W) = 3.4°C/W</w:t>
+      </w:r>
+    </w:p>
+    <w:p>
+      <w:pPr>
+        <w:pStyle w:val="TextBody"/>
+        <w:rPr/>
+      </w:pPr>
+      <w:r>
+        <w:rPr>
+          <w:b w:val="false"/>
+          <w:bCs w:val="false"/>
+          <w:position w:val="0"/>
+          <w:sz w:val="24"/>
+          <w:vertAlign w:val="baseline"/>
+        </w:rPr>
+        <w:t>R</w:t>
+      </w:r>
+      <w:r>
+        <w:rPr>
+          <w:b w:val="false"/>
+          <w:bCs w:val="false"/>
+          <w:vertAlign w:val="subscript"/>
+        </w:rPr>
+        <w:t>θ-hs</w:t>
+      </w:r>
+      <w:r>
+        <w:rPr>
+          <w:b w:val="false"/>
+          <w:bCs w:val="false"/>
+          <w:position w:val="0"/>
+          <w:sz w:val="24"/>
+          <w:vertAlign w:val="baseline"/>
+        </w:rPr>
+        <w:t xml:space="preserve"> = 3.4 – 0.53 = 2.9°C/W (heat sink thermal resistance to ambient)</w:t>
+      </w:r>
+    </w:p>
+    <w:p>
+      <w:pPr>
+        <w:pStyle w:val="TextBody"/>
+        <w:rPr/>
+      </w:pPr>
+      <w:r>
+        <w:rPr>
+          <w:b w:val="false"/>
+          <w:bCs w:val="false"/>
+          <w:position w:val="0"/>
+          <w:sz w:val="24"/>
+          <w:vertAlign w:val="baseline"/>
+        </w:rPr>
+        <w:t xml:space="preserve">To determine approximate dimensions of a heat sink of this thermal resistance, we used filtering on the DigiKey website, and found that most heat sinks with approximately this thermal resistance under natural airflow were dimensioned approximately </w:t>
+      </w:r>
+      <w:r>
+        <w:rPr>
+          <w:b w:val="false"/>
+          <w:bCs w:val="false"/>
+          <w:position w:val="0"/>
+          <w:sz w:val="24"/>
+          <w:sz w:val="24"/>
+          <w:vertAlign w:val="baseline"/>
+        </w:rPr>
+        <w:t xml:space="preserve">30 </w:t>
+      </w:r>
+      <w:r>
+        <w:rPr>
+          <w:b w:val="false"/>
+          <w:bCs w:val="false"/>
+          <w:position w:val="0"/>
+          <w:sz w:val="24"/>
+          <w:vertAlign w:val="baseline"/>
+        </w:rPr>
+        <w:t xml:space="preserve">mm x </w:t>
+      </w:r>
+      <w:r>
+        <w:rPr>
+          <w:b w:val="false"/>
+          <w:bCs w:val="false"/>
+          <w:position w:val="0"/>
+          <w:sz w:val="24"/>
+          <w:sz w:val="24"/>
+          <w:vertAlign w:val="baseline"/>
+        </w:rPr>
+        <w:t>5</w:t>
+      </w:r>
+      <w:r>
+        <w:rPr>
+          <w:b w:val="false"/>
+          <w:bCs w:val="false"/>
+          <w:position w:val="0"/>
+          <w:sz w:val="24"/>
+          <w:vertAlign w:val="baseline"/>
+        </w:rPr>
+        <w:t>0 mm.</w:t>
+      </w:r>
+    </w:p>
+    <w:p>
+      <w:pPr>
+        <w:pStyle w:val="Heading2"/>
+        <w:rPr/>
+      </w:pPr>
+      <w:r>
+        <w:rPr/>
+        <w:t>Triac</w:t>
+      </w:r>
+    </w:p>
+    <w:p>
+      <w:pPr>
+        <w:pStyle w:val="TextBody"/>
+        <w:rPr/>
+      </w:pPr>
+      <w:r>
+        <w:rPr/>
+        <w:t>Based on simulations, the triac is estimated to have power loses of 22.2 W in the kettle load condition. Based on the datasheet for the triac, the thermal resistance from junction to case is 0.6°C/W and the maximum operating junction temperature is 125°C.</w:t>
+      </w:r>
+    </w:p>
+    <w:p>
+      <w:pPr>
+        <w:pStyle w:val="TextBody"/>
+        <w:rPr/>
+      </w:pPr>
+      <w:r>
+        <w:rPr/>
+        <w:t>ΔT</w:t>
+      </w:r>
+      <w:r>
+        <w:rPr>
+          <w:b w:val="false"/>
+          <w:bCs w:val="false"/>
+          <w:vertAlign w:val="subscript"/>
+        </w:rPr>
+        <w:t>max</w:t>
+      </w:r>
+      <w:r>
+        <w:rPr>
+          <w:b w:val="false"/>
+          <w:bCs w:val="false"/>
+          <w:position w:val="0"/>
+          <w:sz w:val="24"/>
+          <w:vertAlign w:val="baseline"/>
+        </w:rPr>
+        <w:t xml:space="preserve"> = 125°C – 25°C = </w:t>
+      </w:r>
+      <w:r>
+        <w:rPr>
+          <w:b w:val="false"/>
+          <w:bCs w:val="false"/>
+          <w:position w:val="0"/>
+          <w:sz w:val="24"/>
+          <w:sz w:val="24"/>
+          <w:vertAlign w:val="baseline"/>
+        </w:rPr>
+        <w:t>100</w:t>
+      </w:r>
+      <w:r>
+        <w:rPr>
+          <w:b w:val="false"/>
+          <w:bCs w:val="false"/>
+          <w:position w:val="0"/>
+          <w:sz w:val="24"/>
+          <w:vertAlign w:val="baseline"/>
+        </w:rPr>
+        <w:t>°C (maximum junction temperature rise)</w:t>
+      </w:r>
+    </w:p>
+    <w:p>
+      <w:pPr>
+        <w:pStyle w:val="TextBody"/>
+        <w:rPr/>
+      </w:pPr>
+      <w:r>
+        <w:rPr>
+          <w:b w:val="false"/>
+          <w:bCs w:val="false"/>
+          <w:position w:val="0"/>
+          <w:sz w:val="24"/>
+          <w:vertAlign w:val="baseline"/>
+        </w:rPr>
+        <w:t>R</w:t>
+      </w:r>
+      <w:r>
+        <w:rPr>
+          <w:b w:val="false"/>
+          <w:bCs w:val="false"/>
+          <w:vertAlign w:val="subscript"/>
+        </w:rPr>
+        <w:t>θtotal</w:t>
+      </w:r>
+      <w:r>
+        <w:rPr>
+          <w:b w:val="false"/>
+          <w:bCs w:val="false"/>
+          <w:position w:val="0"/>
+          <w:sz w:val="24"/>
+          <w:vertAlign w:val="baseline"/>
+        </w:rPr>
+        <w:t xml:space="preserve"> = ΔT</w:t>
+      </w:r>
+      <w:r>
+        <w:rPr>
+          <w:b w:val="false"/>
+          <w:bCs w:val="false"/>
+          <w:vertAlign w:val="subscript"/>
+        </w:rPr>
+        <w:t>max</w:t>
+      </w:r>
+      <w:r>
+        <w:rPr>
+          <w:b w:val="false"/>
+          <w:bCs w:val="false"/>
+          <w:position w:val="0"/>
+          <w:sz w:val="24"/>
+          <w:vertAlign w:val="baseline"/>
+        </w:rPr>
+        <w:t xml:space="preserve"> / P</w:t>
+      </w:r>
+      <w:r>
+        <w:rPr>
+          <w:b w:val="false"/>
+          <w:bCs w:val="false"/>
+          <w:vertAlign w:val="subscript"/>
+        </w:rPr>
+        <w:t>max</w:t>
+      </w:r>
+      <w:r>
+        <w:rPr>
+          <w:b w:val="false"/>
+          <w:bCs w:val="false"/>
+          <w:position w:val="0"/>
+          <w:sz w:val="24"/>
+          <w:vertAlign w:val="baseline"/>
+        </w:rPr>
+        <w:t xml:space="preserve"> = (</w:t>
+      </w:r>
+      <w:r>
+        <w:rPr>
+          <w:b w:val="false"/>
+          <w:bCs w:val="false"/>
+          <w:position w:val="0"/>
+          <w:sz w:val="24"/>
+          <w:sz w:val="24"/>
+          <w:vertAlign w:val="baseline"/>
+        </w:rPr>
+        <w:t>100</w:t>
+      </w:r>
+      <w:r>
+        <w:rPr>
+          <w:b w:val="false"/>
+          <w:bCs w:val="false"/>
+          <w:position w:val="0"/>
+          <w:sz w:val="24"/>
+          <w:vertAlign w:val="baseline"/>
+        </w:rPr>
+        <w:t>°C) / (</w:t>
+      </w:r>
+      <w:r>
+        <w:rPr>
+          <w:b w:val="false"/>
+          <w:bCs w:val="false"/>
+          <w:position w:val="0"/>
+          <w:sz w:val="24"/>
+          <w:sz w:val="24"/>
+          <w:vertAlign w:val="baseline"/>
+        </w:rPr>
+        <w:t>22</w:t>
+      </w:r>
+      <w:r>
+        <w:rPr>
+          <w:b w:val="false"/>
+          <w:bCs w:val="false"/>
+          <w:position w:val="0"/>
+          <w:sz w:val="24"/>
+          <w:vertAlign w:val="baseline"/>
+        </w:rPr>
+        <w:t xml:space="preserve"> W) = </w:t>
+      </w:r>
+      <w:r>
+        <w:rPr>
+          <w:b w:val="false"/>
+          <w:bCs w:val="false"/>
+          <w:position w:val="0"/>
+          <w:sz w:val="24"/>
+          <w:sz w:val="24"/>
+          <w:vertAlign w:val="baseline"/>
+        </w:rPr>
+        <w:t>4.5</w:t>
+      </w:r>
+      <w:r>
+        <w:rPr>
+          <w:b w:val="false"/>
+          <w:bCs w:val="false"/>
+          <w:position w:val="0"/>
+          <w:sz w:val="24"/>
+          <w:vertAlign w:val="baseline"/>
+        </w:rPr>
+        <w:t>°C/W</w:t>
+      </w:r>
+    </w:p>
+    <w:p>
+      <w:pPr>
+        <w:pStyle w:val="TextBody"/>
+        <w:rPr/>
+      </w:pPr>
+      <w:r>
+        <w:rPr>
+          <w:b w:val="false"/>
+          <w:bCs w:val="false"/>
+          <w:position w:val="0"/>
+          <w:sz w:val="24"/>
+          <w:vertAlign w:val="baseline"/>
+        </w:rPr>
+        <w:t>R</w:t>
+      </w:r>
+      <w:r>
+        <w:rPr>
+          <w:b w:val="false"/>
+          <w:bCs w:val="false"/>
+          <w:vertAlign w:val="subscript"/>
+        </w:rPr>
+        <w:t>θ-hs</w:t>
+      </w:r>
+      <w:r>
+        <w:rPr>
+          <w:b w:val="false"/>
+          <w:bCs w:val="false"/>
+          <w:position w:val="0"/>
+          <w:sz w:val="24"/>
+          <w:vertAlign w:val="baseline"/>
+        </w:rPr>
+        <w:t xml:space="preserve"> = </w:t>
+      </w:r>
+      <w:r>
+        <w:rPr>
+          <w:b w:val="false"/>
+          <w:bCs w:val="false"/>
+          <w:position w:val="0"/>
+          <w:sz w:val="24"/>
+          <w:sz w:val="24"/>
+          <w:vertAlign w:val="baseline"/>
+        </w:rPr>
+        <w:t>4.5</w:t>
+      </w:r>
+      <w:r>
+        <w:rPr>
+          <w:b w:val="false"/>
+          <w:bCs w:val="false"/>
+          <w:position w:val="0"/>
+          <w:sz w:val="24"/>
+          <w:vertAlign w:val="baseline"/>
+        </w:rPr>
+        <w:t xml:space="preserve"> – 0.6 = 3.9°C/W (heat sink thermal resistance to ambient)</w:t>
+      </w:r>
+    </w:p>
+    <w:p>
+      <w:pPr>
+        <w:pStyle w:val="TextBody"/>
+        <w:spacing w:before="240" w:after="240"/>
+        <w:rPr/>
+      </w:pPr>
+      <w:r>
+        <w:rPr>
+          <w:b w:val="false"/>
+          <w:bCs w:val="false"/>
+          <w:position w:val="0"/>
+          <w:sz w:val="24"/>
+          <w:vertAlign w:val="baseline"/>
+        </w:rPr>
+        <w:t>To determine approximate dimensions of a heat sink of this thermal resistance, we used filtering on the DigiKey website, and found that most heat sinks with approximately this thermal resistance under natural airflow were dimensioned approximately 25mm x 40 mm.</w:t>
       </w:r>
     </w:p>
     <w:sectPr>
+      <w:type w:val="nextPage"/>
       <w:pgSz w:w="11906" w:h="16838"/>
-      <w:pgMar w:top="1440" w:right="1440" w:bottom="1440" w:left="1440" w:header="0" w:footer="0" w:gutter="0"/>
-      <w:cols w:space="708"/>
-      <w:formProt w:val="0"/>
-      <w:docGrid w:linePitch="600" w:charSpace="32768"/>
+      <w:pgMar w:left="1440" w:right="1440" w:header="0" w:top="1440" w:footer="0" w:bottom="1440" w:gutter="0"/>
+      <w:pgNumType w:fmt="decimal"/>
+      <w:formProt w:val="false"/>
+      <w:textDirection w:val="lrTb"/>
+      <w:docGrid w:type="default" w:linePitch="600" w:charSpace="32768"/>
     </w:sectPr>
   </w:body>
 </w:document>
 </file>
 
 <file path=word/numbering.xml><?xml version="1.0" encoding="utf-8"?>
-<w:numbering xmlns:wpc="http://schemas.microsoft.com/office/word/2010/wordprocessingCanvas" xmlns:cx="http://schemas.microsoft.com/office/drawing/2014/chartex" xmlns:mc="http://schemas.openxmlformats.org/markup-compatibility/2006" xmlns:o="urn:schemas-microsoft-com:office:office" xmlns:r="http://schemas.openxmlformats.org/officeDocument/2006/relationships" xmlns:m="http://schemas.openxmlformats.org/officeDocument/2006/math" xmlns:v="urn:schemas-microsoft-com:vml" xmlns:wp14="http://schemas.microsoft.com/office/word/2010/wordprocessingDrawing" xmlns:wp="http://schemas.openxmlformats.org/drawingml/2006/wordprocessingDrawing" xmlns:w10="urn:schemas-microsoft-com:office:word" xmlns:w="http://schemas.openxmlformats.org/wordprocessingml/2006/main" xmlns:w14="http://schemas.microsoft.com/office/word/2010/wordml" xmlns:w15="http://schemas.microsoft.com/office/word/2012/wordml" xmlns:w16se="http://schemas.microsoft.com/office/word/2015/wordml/symex" xmlns:wpg="http://schemas.microsoft.com/office/word/2010/wordprocessingGroup" xmlns:wpi="http://schemas.microsoft.com/office/word/2010/wordprocessingInk" xmlns:wne="http://schemas.microsoft.com/office/word/2006/wordml" xmlns:wps="http://schemas.microsoft.com/office/word/2010/wordprocessingShape" mc:Ignorable="w14 w15 w16se wp14">
-  <w:abstractNum w:abstractNumId="0" w15:restartNumberingAfterBreak="0">
-    <w:nsid w:val="1D190979"/>
-    <w:multiLevelType w:val="multilevel"/>
-    <w:tmpl w:val="553E9C6E"/>
+<w:numbering xmlns:w="http://schemas.openxmlformats.org/wordprocessingml/2006/main" xmlns:o="urn:schemas-microsoft-com:office:office" xmlns:r="http://schemas.openxmlformats.org/officeDocument/2006/relationships" xmlns:v="urn:schemas-microsoft-com:vml">
+  <w:abstractNum w:abstractNumId="1">
+    <w:lvl w:ilvl="0">
+      <w:start w:val="1"/>
+      <w:pStyle w:val="Heading1"/>
+      <w:numFmt w:val="none"/>
+      <w:suff w:val="nothing"/>
+      <w:lvlText w:val=""/>
+      <w:lvlJc w:val="left"/>
+      <w:pPr>
+        <w:ind w:left="0" w:hanging="0"/>
+      </w:pPr>
+    </w:lvl>
+    <w:lvl w:ilvl="1">
+      <w:start w:val="1"/>
+      <w:pStyle w:val="Heading2"/>
+      <w:numFmt w:val="none"/>
+      <w:suff w:val="nothing"/>
+      <w:lvlText w:val=""/>
+      <w:lvlJc w:val="left"/>
+      <w:pPr>
+        <w:ind w:left="0" w:hanging="0"/>
+      </w:pPr>
+    </w:lvl>
+    <w:lvl w:ilvl="2">
+      <w:start w:val="1"/>
+      <w:pStyle w:val="Heading3"/>
+      <w:numFmt w:val="none"/>
+      <w:suff w:val="nothing"/>
+      <w:lvlText w:val=""/>
+      <w:lvlJc w:val="left"/>
+      <w:pPr>
+        <w:ind w:left="0" w:hanging="0"/>
+      </w:pPr>
+    </w:lvl>
+    <w:lvl w:ilvl="3">
+      <w:start w:val="1"/>
+      <w:numFmt w:val="none"/>
+      <w:suff w:val="nothing"/>
+      <w:lvlText w:val=""/>
+      <w:lvlJc w:val="left"/>
+      <w:pPr>
+        <w:ind w:left="0" w:hanging="0"/>
+      </w:pPr>
+    </w:lvl>
+    <w:lvl w:ilvl="4">
+      <w:start w:val="1"/>
+      <w:numFmt w:val="none"/>
+      <w:suff w:val="nothing"/>
+      <w:lvlText w:val=""/>
+      <w:lvlJc w:val="left"/>
+      <w:pPr>
+        <w:ind w:left="0" w:hanging="0"/>
+      </w:pPr>
+    </w:lvl>
+    <w:lvl w:ilvl="5">
+      <w:start w:val="1"/>
+      <w:numFmt w:val="none"/>
+      <w:suff w:val="nothing"/>
+      <w:lvlText w:val=""/>
+      <w:lvlJc w:val="left"/>
+      <w:pPr>
+        <w:ind w:left="0" w:hanging="0"/>
+      </w:pPr>
+    </w:lvl>
+    <w:lvl w:ilvl="6">
+      <w:start w:val="1"/>
+      <w:numFmt w:val="none"/>
+      <w:suff w:val="nothing"/>
+      <w:lvlText w:val=""/>
+      <w:lvlJc w:val="left"/>
+      <w:pPr>
+        <w:ind w:left="0" w:hanging="0"/>
+      </w:pPr>
+    </w:lvl>
+    <w:lvl w:ilvl="7">
+      <w:start w:val="1"/>
+      <w:numFmt w:val="none"/>
+      <w:suff w:val="nothing"/>
+      <w:lvlText w:val=""/>
+      <w:lvlJc w:val="left"/>
+      <w:pPr>
+        <w:ind w:left="0" w:hanging="0"/>
+      </w:pPr>
+    </w:lvl>
+    <w:lvl w:ilvl="8">
+      <w:start w:val="1"/>
+      <w:numFmt w:val="none"/>
+      <w:suff w:val="nothing"/>
+      <w:lvlText w:val=""/>
+      <w:lvlJc w:val="left"/>
+      <w:pPr>
+        <w:ind w:left="0" w:hanging="0"/>
+      </w:pPr>
+    </w:lvl>
+  </w:abstractNum>
+  <w:abstractNum w:abstractNumId="2">
     <w:lvl w:ilvl="0">
       <w:start w:val="1"/>
       <w:numFmt w:val="none"/>
@@ -2359,7 +2893,7 @@
       <w:lvlText w:val=""/>
       <w:lvlJc w:val="left"/>
       <w:pPr>
-        <w:ind w:left="0" w:firstLine="0"/>
+        <w:ind w:left="0" w:hanging="0"/>
       </w:pPr>
     </w:lvl>
     <w:lvl w:ilvl="1">
@@ -2369,7 +2903,7 @@
       <w:lvlText w:val=""/>
       <w:lvlJc w:val="left"/>
       <w:pPr>
-        <w:ind w:left="0" w:firstLine="0"/>
+        <w:ind w:left="0" w:hanging="0"/>
       </w:pPr>
     </w:lvl>
     <w:lvl w:ilvl="2">
@@ -2379,7 +2913,7 @@
       <w:lvlText w:val=""/>
       <w:lvlJc w:val="left"/>
       <w:pPr>
-        <w:ind w:left="0" w:firstLine="0"/>
+        <w:ind w:left="0" w:hanging="0"/>
       </w:pPr>
     </w:lvl>
     <w:lvl w:ilvl="3">
@@ -2389,7 +2923,7 @@
       <w:lvlText w:val=""/>
       <w:lvlJc w:val="left"/>
       <w:pPr>
-        <w:ind w:left="0" w:firstLine="0"/>
+        <w:ind w:left="0" w:hanging="0"/>
       </w:pPr>
     </w:lvl>
     <w:lvl w:ilvl="4">
@@ -2399,7 +2933,7 @@
       <w:lvlText w:val=""/>
       <w:lvlJc w:val="left"/>
       <w:pPr>
-        <w:ind w:left="0" w:firstLine="0"/>
+        <w:ind w:left="0" w:hanging="0"/>
       </w:pPr>
     </w:lvl>
     <w:lvl w:ilvl="5">
@@ -2409,7 +2943,7 @@
       <w:lvlText w:val=""/>
       <w:lvlJc w:val="left"/>
       <w:pPr>
-        <w:ind w:left="0" w:firstLine="0"/>
+        <w:ind w:left="0" w:hanging="0"/>
       </w:pPr>
     </w:lvl>
     <w:lvl w:ilvl="6">
@@ -2419,7 +2953,7 @@
       <w:lvlText w:val=""/>
       <w:lvlJc w:val="left"/>
       <w:pPr>
-        <w:ind w:left="0" w:firstLine="0"/>
+        <w:ind w:left="0" w:hanging="0"/>
       </w:pPr>
     </w:lvl>
     <w:lvl w:ilvl="7">
@@ -2429,7 +2963,7 @@
       <w:lvlText w:val=""/>
       <w:lvlJc w:val="left"/>
       <w:pPr>
-        <w:ind w:left="0" w:firstLine="0"/>
+        <w:ind w:left="0" w:hanging="0"/>
       </w:pPr>
     </w:lvl>
     <w:lvl w:ilvl="8">
@@ -2439,45 +2973,39 @@
       <w:lvlText w:val=""/>
       <w:lvlJc w:val="left"/>
       <w:pPr>
-        <w:ind w:left="0" w:firstLine="0"/>
+        <w:ind w:left="0" w:hanging="0"/>
       </w:pPr>
     </w:lvl>
   </w:abstractNum>
-  <w:abstractNum w:abstractNumId="1" w15:restartNumberingAfterBreak="0">
-    <w:nsid w:val="45AA58DB"/>
-    <w:multiLevelType w:val="multilevel"/>
-    <w:tmpl w:val="FF061CEC"/>
+  <w:abstractNum w:abstractNumId="3">
     <w:lvl w:ilvl="0">
       <w:start w:val="1"/>
       <w:numFmt w:val="none"/>
-      <w:pStyle w:val="Heading1"/>
       <w:suff w:val="nothing"/>
       <w:lvlText w:val=""/>
       <w:lvlJc w:val="left"/>
       <w:pPr>
-        <w:ind w:left="0" w:firstLine="0"/>
+        <w:ind w:left="0" w:hanging="0"/>
       </w:pPr>
     </w:lvl>
     <w:lvl w:ilvl="1">
       <w:start w:val="1"/>
       <w:numFmt w:val="none"/>
-      <w:pStyle w:val="Heading2"/>
       <w:suff w:val="nothing"/>
       <w:lvlText w:val=""/>
       <w:lvlJc w:val="left"/>
       <w:pPr>
-        <w:ind w:left="0" w:firstLine="0"/>
+        <w:ind w:left="0" w:hanging="0"/>
       </w:pPr>
     </w:lvl>
     <w:lvl w:ilvl="2">
       <w:start w:val="1"/>
       <w:numFmt w:val="none"/>
-      <w:pStyle w:val="Heading3"/>
       <w:suff w:val="nothing"/>
       <w:lvlText w:val=""/>
       <w:lvlJc w:val="left"/>
       <w:pPr>
-        <w:ind w:left="0" w:firstLine="0"/>
+        <w:ind w:left="0" w:hanging="0"/>
       </w:pPr>
     </w:lvl>
     <w:lvl w:ilvl="3">
@@ -2487,7 +3015,7 @@
       <w:lvlText w:val=""/>
       <w:lvlJc w:val="left"/>
       <w:pPr>
-        <w:ind w:left="0" w:firstLine="0"/>
+        <w:ind w:left="0" w:hanging="0"/>
       </w:pPr>
     </w:lvl>
     <w:lvl w:ilvl="4">
@@ -2497,7 +3025,7 @@
       <w:lvlText w:val=""/>
       <w:lvlJc w:val="left"/>
       <w:pPr>
-        <w:ind w:left="0" w:firstLine="0"/>
+        <w:ind w:left="0" w:hanging="0"/>
       </w:pPr>
     </w:lvl>
     <w:lvl w:ilvl="5">
@@ -2507,7 +3035,7 @@
       <w:lvlText w:val=""/>
       <w:lvlJc w:val="left"/>
       <w:pPr>
-        <w:ind w:left="0" w:firstLine="0"/>
+        <w:ind w:left="0" w:hanging="0"/>
       </w:pPr>
     </w:lvl>
     <w:lvl w:ilvl="6">
@@ -2517,7 +3045,7 @@
       <w:lvlText w:val=""/>
       <w:lvlJc w:val="left"/>
       <w:pPr>
-        <w:ind w:left="0" w:firstLine="0"/>
+        <w:ind w:left="0" w:hanging="0"/>
       </w:pPr>
     </w:lvl>
     <w:lvl w:ilvl="7">
@@ -2527,7 +3055,7 @@
       <w:lvlText w:val=""/>
       <w:lvlJc w:val="left"/>
       <w:pPr>
-        <w:ind w:left="0" w:firstLine="0"/>
+        <w:ind w:left="0" w:hanging="0"/>
       </w:pPr>
     </w:lvl>
     <w:lvl w:ilvl="8">
@@ -2537,14 +3065,11 @@
       <w:lvlText w:val=""/>
       <w:lvlJc w:val="left"/>
       <w:pPr>
-        <w:ind w:left="0" w:firstLine="0"/>
+        <w:ind w:left="0" w:hanging="0"/>
       </w:pPr>
     </w:lvl>
   </w:abstractNum>
-  <w:abstractNum w:abstractNumId="2" w15:restartNumberingAfterBreak="0">
-    <w:nsid w:val="50464BFA"/>
-    <w:multiLevelType w:val="multilevel"/>
-    <w:tmpl w:val="05248982"/>
+  <w:abstractNum w:abstractNumId="4">
     <w:lvl w:ilvl="0">
       <w:start w:val="1"/>
       <w:numFmt w:val="none"/>
@@ -2552,7 +3077,7 @@
       <w:lvlText w:val=""/>
       <w:lvlJc w:val="left"/>
       <w:pPr>
-        <w:ind w:left="0" w:firstLine="0"/>
+        <w:ind w:left="0" w:hanging="0"/>
       </w:pPr>
     </w:lvl>
     <w:lvl w:ilvl="1">
@@ -2562,7 +3087,7 @@
       <w:lvlText w:val=""/>
       <w:lvlJc w:val="left"/>
       <w:pPr>
-        <w:ind w:left="0" w:firstLine="0"/>
+        <w:ind w:left="0" w:hanging="0"/>
       </w:pPr>
     </w:lvl>
     <w:lvl w:ilvl="2">
@@ -2572,7 +3097,7 @@
       <w:lvlText w:val=""/>
       <w:lvlJc w:val="left"/>
       <w:pPr>
-        <w:ind w:left="0" w:firstLine="0"/>
+        <w:ind w:left="0" w:hanging="0"/>
       </w:pPr>
     </w:lvl>
     <w:lvl w:ilvl="3">
@@ -2582,7 +3107,7 @@
       <w:lvlText w:val=""/>
       <w:lvlJc w:val="left"/>
       <w:pPr>
-        <w:ind w:left="0" w:firstLine="0"/>
+        <w:ind w:left="0" w:hanging="0"/>
       </w:pPr>
     </w:lvl>
     <w:lvl w:ilvl="4">
@@ -2592,7 +3117,7 @@
       <w:lvlText w:val=""/>
       <w:lvlJc w:val="left"/>
       <w:pPr>
-        <w:ind w:left="0" w:firstLine="0"/>
+        <w:ind w:left="0" w:hanging="0"/>
       </w:pPr>
     </w:lvl>
     <w:lvl w:ilvl="5">
@@ -2602,7 +3127,7 @@
       <w:lvlText w:val=""/>
       <w:lvlJc w:val="left"/>
       <w:pPr>
-        <w:ind w:left="0" w:firstLine="0"/>
+        <w:ind w:left="0" w:hanging="0"/>
       </w:pPr>
     </w:lvl>
     <w:lvl w:ilvl="6">
@@ -2612,7 +3137,7 @@
       <w:lvlText w:val=""/>
       <w:lvlJc w:val="left"/>
       <w:pPr>
-        <w:ind w:left="0" w:firstLine="0"/>
+        <w:ind w:left="0" w:hanging="0"/>
       </w:pPr>
     </w:lvl>
     <w:lvl w:ilvl="7">
@@ -2622,7 +3147,7 @@
       <w:lvlText w:val=""/>
       <w:lvlJc w:val="left"/>
       <w:pPr>
-        <w:ind w:left="0" w:firstLine="0"/>
+        <w:ind w:left="0" w:hanging="0"/>
       </w:pPr>
     </w:lvl>
     <w:lvl w:ilvl="8">
@@ -2632,102 +3157,7 @@
       <w:lvlText w:val=""/>
       <w:lvlJc w:val="left"/>
       <w:pPr>
-        <w:ind w:left="0" w:firstLine="0"/>
-      </w:pPr>
-    </w:lvl>
-  </w:abstractNum>
-  <w:abstractNum w:abstractNumId="3" w15:restartNumberingAfterBreak="0">
-    <w:nsid w:val="7F9F42F8"/>
-    <w:multiLevelType w:val="multilevel"/>
-    <w:tmpl w:val="DC2049F8"/>
-    <w:lvl w:ilvl="0">
-      <w:start w:val="1"/>
-      <w:numFmt w:val="none"/>
-      <w:suff w:val="nothing"/>
-      <w:lvlText w:val=""/>
-      <w:lvlJc w:val="left"/>
-      <w:pPr>
-        <w:ind w:left="0" w:firstLine="0"/>
-      </w:pPr>
-    </w:lvl>
-    <w:lvl w:ilvl="1">
-      <w:start w:val="1"/>
-      <w:numFmt w:val="none"/>
-      <w:suff w:val="nothing"/>
-      <w:lvlText w:val=""/>
-      <w:lvlJc w:val="left"/>
-      <w:pPr>
-        <w:ind w:left="0" w:firstLine="0"/>
-      </w:pPr>
-    </w:lvl>
-    <w:lvl w:ilvl="2">
-      <w:start w:val="1"/>
-      <w:numFmt w:val="none"/>
-      <w:suff w:val="nothing"/>
-      <w:lvlText w:val=""/>
-      <w:lvlJc w:val="left"/>
-      <w:pPr>
-        <w:ind w:left="0" w:firstLine="0"/>
-      </w:pPr>
-    </w:lvl>
-    <w:lvl w:ilvl="3">
-      <w:start w:val="1"/>
-      <w:numFmt w:val="none"/>
-      <w:suff w:val="nothing"/>
-      <w:lvlText w:val=""/>
-      <w:lvlJc w:val="left"/>
-      <w:pPr>
-        <w:ind w:left="0" w:firstLine="0"/>
-      </w:pPr>
-    </w:lvl>
-    <w:lvl w:ilvl="4">
-      <w:start w:val="1"/>
-      <w:numFmt w:val="none"/>
-      <w:suff w:val="nothing"/>
-      <w:lvlText w:val=""/>
-      <w:lvlJc w:val="left"/>
-      <w:pPr>
-        <w:ind w:left="0" w:firstLine="0"/>
-      </w:pPr>
-    </w:lvl>
-    <w:lvl w:ilvl="5">
-      <w:start w:val="1"/>
-      <w:numFmt w:val="none"/>
-      <w:suff w:val="nothing"/>
-      <w:lvlText w:val=""/>
-      <w:lvlJc w:val="left"/>
-      <w:pPr>
-        <w:ind w:left="0" w:firstLine="0"/>
-      </w:pPr>
-    </w:lvl>
-    <w:lvl w:ilvl="6">
-      <w:start w:val="1"/>
-      <w:numFmt w:val="none"/>
-      <w:suff w:val="nothing"/>
-      <w:lvlText w:val=""/>
-      <w:lvlJc w:val="left"/>
-      <w:pPr>
-        <w:ind w:left="0" w:firstLine="0"/>
-      </w:pPr>
-    </w:lvl>
-    <w:lvl w:ilvl="7">
-      <w:start w:val="1"/>
-      <w:numFmt w:val="none"/>
-      <w:suff w:val="nothing"/>
-      <w:lvlText w:val=""/>
-      <w:lvlJc w:val="left"/>
-      <w:pPr>
-        <w:ind w:left="0" w:firstLine="0"/>
-      </w:pPr>
-    </w:lvl>
-    <w:lvl w:ilvl="8">
-      <w:start w:val="1"/>
-      <w:numFmt w:val="none"/>
-      <w:suff w:val="nothing"/>
-      <w:lvlText w:val=""/>
-      <w:lvlJc w:val="left"/>
-      <w:pPr>
-        <w:ind w:left="0" w:firstLine="0"/>
+        <w:ind w:left="0" w:hanging="0"/>
       </w:pPr>
     </w:lvl>
   </w:abstractNum>
@@ -2735,41 +3165,43 @@
     <w:abstractNumId w:val="1"/>
   </w:num>
   <w:num w:numId="2">
+    <w:abstractNumId w:val="2"/>
+  </w:num>
+  <w:num w:numId="3">
     <w:abstractNumId w:val="3"/>
   </w:num>
-  <w:num w:numId="3">
-    <w:abstractNumId w:val="0"/>
-  </w:num>
   <w:num w:numId="4">
-    <w:abstractNumId w:val="2"/>
+    <w:abstractNumId w:val="4"/>
   </w:num>
 </w:numbering>
 </file>
 
 <file path=word/styles.xml><?xml version="1.0" encoding="utf-8"?>
-<w:styles xmlns:mc="http://schemas.openxmlformats.org/markup-compatibility/2006" xmlns:r="http://schemas.openxmlformats.org/officeDocument/2006/relationships" xmlns:w="http://schemas.openxmlformats.org/wordprocessingml/2006/main" xmlns:w14="http://schemas.microsoft.com/office/word/2010/wordml" xmlns:w15="http://schemas.microsoft.com/office/word/2012/wordml" xmlns:w16se="http://schemas.microsoft.com/office/word/2015/wordml/symex" mc:Ignorable="w14 w15 w16se">
+<w:styles xmlns:w="http://schemas.openxmlformats.org/wordprocessingml/2006/main" xmlns:w14="http://schemas.microsoft.com/office/word/2010/wordml" xmlns:mc="http://schemas.openxmlformats.org/markup-compatibility/2006" mc:Ignorable="w14">
   <w:docDefaults>
     <w:rPrDefault>
       <w:rPr>
-        <w:rFonts w:ascii="Liberation Serif" w:eastAsia="Noto Sans CJK SC Regular" w:hAnsi="Liberation Serif" w:cs="Lohit Devanagari"/>
+        <w:rFonts w:ascii="Liberation Serif" w:hAnsi="Liberation Serif" w:eastAsia="Noto Sans CJK SC Regular" w:cs="Lohit Devanagari"/>
         <w:kern w:val="2"/>
         <w:szCs w:val="24"/>
         <w:lang w:val="en-US" w:eastAsia="zh-CN" w:bidi="hi-IN"/>
       </w:rPr>
     </w:rPrDefault>
-    <w:pPrDefault/>
+    <w:pPrDefault>
+      <w:pPr/>
+    </w:pPrDefault>
   </w:docDefaults>
   <w:latentStyles w:defLockedState="0" w:defUIPriority="99" w:defSemiHidden="0" w:defUnhideWhenUsed="0" w:defQFormat="0" w:count="371">
     <w:lsdException w:name="Normal" w:uiPriority="0" w:qFormat="1"/>
     <w:lsdException w:name="heading 1" w:uiPriority="9" w:qFormat="1"/>
-    <w:lsdException w:name="heading 2" w:semiHidden="1" w:uiPriority="9" w:unhideWhenUsed="1" w:qFormat="1"/>
-    <w:lsdException w:name="heading 3" w:semiHidden="1" w:uiPriority="9" w:unhideWhenUsed="1" w:qFormat="1"/>
-    <w:lsdException w:name="heading 4" w:semiHidden="1" w:uiPriority="9" w:unhideWhenUsed="1" w:qFormat="1"/>
-    <w:lsdException w:name="heading 5" w:semiHidden="1" w:uiPriority="9" w:unhideWhenUsed="1" w:qFormat="1"/>
-    <w:lsdException w:name="heading 6" w:semiHidden="1" w:uiPriority="9" w:unhideWhenUsed="1" w:qFormat="1"/>
-    <w:lsdException w:name="heading 7" w:semiHidden="1" w:uiPriority="9" w:unhideWhenUsed="1" w:qFormat="1"/>
-    <w:lsdException w:name="heading 8" w:semiHidden="1" w:uiPriority="9" w:unhideWhenUsed="1" w:qFormat="1"/>
-    <w:lsdException w:name="heading 9" w:semiHidden="1" w:uiPriority="9" w:unhideWhenUsed="1" w:qFormat="1"/>
+    <w:lsdException w:name="heading 2" w:uiPriority="9" w:semiHidden="1" w:unhideWhenUsed="1" w:qFormat="1"/>
+    <w:lsdException w:name="heading 3" w:uiPriority="9" w:semiHidden="1" w:unhideWhenUsed="1" w:qFormat="1"/>
+    <w:lsdException w:name="heading 4" w:uiPriority="9" w:semiHidden="1" w:unhideWhenUsed="1" w:qFormat="1"/>
+    <w:lsdException w:name="heading 5" w:uiPriority="9" w:semiHidden="1" w:unhideWhenUsed="1" w:qFormat="1"/>
+    <w:lsdException w:name="heading 6" w:uiPriority="9" w:semiHidden="1" w:unhideWhenUsed="1" w:qFormat="1"/>
+    <w:lsdException w:name="heading 7" w:uiPriority="9" w:semiHidden="1" w:unhideWhenUsed="1" w:qFormat="1"/>
+    <w:lsdException w:name="heading 8" w:uiPriority="9" w:semiHidden="1" w:unhideWhenUsed="1" w:qFormat="1"/>
+    <w:lsdException w:name="heading 9" w:uiPriority="9" w:semiHidden="1" w:unhideWhenUsed="1" w:qFormat="1"/>
     <w:lsdException w:name="index 1" w:semiHidden="1" w:unhideWhenUsed="1"/>
     <w:lsdException w:name="index 2" w:semiHidden="1" w:unhideWhenUsed="1"/>
     <w:lsdException w:name="index 3" w:semiHidden="1" w:unhideWhenUsed="1"/>
@@ -2779,22 +3211,22 @@
     <w:lsdException w:name="index 7" w:semiHidden="1" w:unhideWhenUsed="1"/>
     <w:lsdException w:name="index 8" w:semiHidden="1" w:unhideWhenUsed="1"/>
     <w:lsdException w:name="index 9" w:semiHidden="1" w:unhideWhenUsed="1"/>
-    <w:lsdException w:name="toc 1" w:semiHidden="1" w:uiPriority="39" w:unhideWhenUsed="1"/>
-    <w:lsdException w:name="toc 2" w:semiHidden="1" w:uiPriority="39" w:unhideWhenUsed="1"/>
-    <w:lsdException w:name="toc 3" w:semiHidden="1" w:uiPriority="39" w:unhideWhenUsed="1"/>
-    <w:lsdException w:name="toc 4" w:semiHidden="1" w:uiPriority="39" w:unhideWhenUsed="1"/>
-    <w:lsdException w:name="toc 5" w:semiHidden="1" w:uiPriority="39" w:unhideWhenUsed="1"/>
-    <w:lsdException w:name="toc 6" w:semiHidden="1" w:uiPriority="39" w:unhideWhenUsed="1"/>
-    <w:lsdException w:name="toc 7" w:semiHidden="1" w:uiPriority="39" w:unhideWhenUsed="1"/>
-    <w:lsdException w:name="toc 8" w:semiHidden="1" w:uiPriority="39" w:unhideWhenUsed="1"/>
-    <w:lsdException w:name="toc 9" w:semiHidden="1" w:uiPriority="39" w:unhideWhenUsed="1"/>
+    <w:lsdException w:name="toc 1" w:uiPriority="39" w:semiHidden="1" w:unhideWhenUsed="1"/>
+    <w:lsdException w:name="toc 2" w:uiPriority="39" w:semiHidden="1" w:unhideWhenUsed="1"/>
+    <w:lsdException w:name="toc 3" w:uiPriority="39" w:semiHidden="1" w:unhideWhenUsed="1"/>
+    <w:lsdException w:name="toc 4" w:uiPriority="39" w:semiHidden="1" w:unhideWhenUsed="1"/>
+    <w:lsdException w:name="toc 5" w:uiPriority="39" w:semiHidden="1" w:unhideWhenUsed="1"/>
+    <w:lsdException w:name="toc 6" w:uiPriority="39" w:semiHidden="1" w:unhideWhenUsed="1"/>
+    <w:lsdException w:name="toc 7" w:uiPriority="39" w:semiHidden="1" w:unhideWhenUsed="1"/>
+    <w:lsdException w:name="toc 8" w:uiPriority="39" w:semiHidden="1" w:unhideWhenUsed="1"/>
+    <w:lsdException w:name="toc 9" w:uiPriority="39" w:semiHidden="1" w:unhideWhenUsed="1"/>
     <w:lsdException w:name="Normal Indent" w:semiHidden="1" w:unhideWhenUsed="1"/>
     <w:lsdException w:name="footnote text" w:semiHidden="1" w:unhideWhenUsed="1"/>
     <w:lsdException w:name="annotation text" w:semiHidden="1" w:unhideWhenUsed="1"/>
     <w:lsdException w:name="header" w:semiHidden="1" w:unhideWhenUsed="1"/>
     <w:lsdException w:name="footer" w:semiHidden="1" w:unhideWhenUsed="1"/>
     <w:lsdException w:name="index heading" w:semiHidden="1" w:unhideWhenUsed="1"/>
-    <w:lsdException w:name="caption" w:semiHidden="1" w:uiPriority="35" w:unhideWhenUsed="1" w:qFormat="1"/>
+    <w:lsdException w:name="caption" w:uiPriority="35" w:semiHidden="1" w:unhideWhenUsed="1" w:qFormat="1"/>
     <w:lsdException w:name="table of figures" w:semiHidden="1" w:unhideWhenUsed="1"/>
     <w:lsdException w:name="envelope address" w:semiHidden="1" w:unhideWhenUsed="1"/>
     <w:lsdException w:name="envelope return" w:semiHidden="1" w:unhideWhenUsed="1"/>
@@ -2825,7 +3257,7 @@
     <w:lsdException w:name="Title" w:uiPriority="10" w:qFormat="1"/>
     <w:lsdException w:name="Closing" w:semiHidden="1" w:unhideWhenUsed="1"/>
     <w:lsdException w:name="Signature" w:semiHidden="1" w:unhideWhenUsed="1"/>
-    <w:lsdException w:name="Default Paragraph Font" w:semiHidden="1" w:uiPriority="1" w:unhideWhenUsed="1"/>
+    <w:lsdException w:name="Default Paragraph Font" w:uiPriority="1" w:semiHidden="1" w:unhideWhenUsed="1"/>
     <w:lsdException w:name="Body Text" w:semiHidden="1" w:unhideWhenUsed="1"/>
     <w:lsdException w:name="Body Text Indent" w:semiHidden="1" w:unhideWhenUsed="1"/>
     <w:lsdException w:name="List Continue" w:semiHidden="1" w:unhideWhenUsed="1"/>
@@ -3025,8 +3457,8 @@
     <w:lsdException w:name="Subtle Reference" w:uiPriority="31" w:qFormat="1"/>
     <w:lsdException w:name="Intense Reference" w:uiPriority="32" w:qFormat="1"/>
     <w:lsdException w:name="Book Title" w:uiPriority="33" w:qFormat="1"/>
-    <w:lsdException w:name="Bibliography" w:semiHidden="1" w:uiPriority="37" w:unhideWhenUsed="1"/>
-    <w:lsdException w:name="TOC Heading" w:semiHidden="1" w:uiPriority="39" w:unhideWhenUsed="1" w:qFormat="1"/>
+    <w:lsdException w:name="Bibliography" w:uiPriority="37" w:semiHidden="1" w:unhideWhenUsed="1"/>
+    <w:lsdException w:name="TOC Heading" w:uiPriority="39" w:semiHidden="1" w:unhideWhenUsed="1" w:qFormat="1"/>
     <w:lsdException w:name="Plain Table 1" w:uiPriority="41"/>
     <w:lsdException w:name="Plain Table 2" w:uiPriority="42"/>
     <w:lsdException w:name="Plain Table 3" w:uiPriority="43"/>
@@ -3132,23 +3564,34 @@
     <w:lsdException w:name="List Table 6 Colorful Accent 6" w:uiPriority="51"/>
     <w:lsdException w:name="List Table 7 Colorful Accent 6" w:uiPriority="52"/>
   </w:latentStyles>
-  <w:style w:type="paragraph" w:default="1" w:styleId="Normal">
+  <w:style w:type="paragraph" w:styleId="Normal" w:default="1">
     <w:name w:val="Normal"/>
     <w:qFormat/>
+    <w:pPr>
+      <w:widowControl/>
+      <w:bidi w:val="0"/>
+      <w:spacing w:before="0" w:after="0"/>
+      <w:jc w:val="left"/>
+    </w:pPr>
     <w:rPr>
-      <w:rFonts w:ascii="Arial" w:hAnsi="Arial"/>
+      <w:rFonts w:ascii="Arial" w:hAnsi="Arial" w:eastAsia="Noto Sans CJK SC Regular" w:cs="Lohit Devanagari"/>
+      <w:color w:val="auto"/>
+      <w:kern w:val="2"/>
       <w:sz w:val="24"/>
+      <w:szCs w:val="24"/>
+      <w:lang w:val="en-US" w:eastAsia="zh-CN" w:bidi="hi-IN"/>
     </w:rPr>
   </w:style>
   <w:style w:type="paragraph" w:styleId="Heading1">
-    <w:name w:val="heading 1"/>
+    <w:name w:val="Heading 1"/>
     <w:basedOn w:val="Heading"/>
     <w:qFormat/>
     <w:pPr>
       <w:numPr>
+        <w:ilvl w:val="0"/>
         <w:numId w:val="1"/>
       </w:numPr>
-      <w:spacing w:after="120"/>
+      <w:spacing w:before="240" w:after="120"/>
       <w:outlineLvl w:val="0"/>
     </w:pPr>
     <w:rPr>
@@ -3159,7 +3602,7 @@
     </w:rPr>
   </w:style>
   <w:style w:type="paragraph" w:styleId="Heading2">
-    <w:name w:val="heading 2"/>
+    <w:name w:val="Heading 2"/>
     <w:basedOn w:val="Heading"/>
     <w:qFormat/>
     <w:pPr>
@@ -3178,11 +3621,11 @@
     </w:rPr>
   </w:style>
   <w:style w:type="paragraph" w:styleId="Heading3">
-    <w:name w:val="heading 3"/>
+    <w:name w:val="Heading 3"/>
     <w:basedOn w:val="Heading"/>
-    <w:next w:val="BodyText"/>
+    <w:next w:val="TextBody"/>
     <w:qFormat/>
-    <w:rsid w:val="0035220C"/>
+    <w:rsid w:val="0035220c"/>
     <w:pPr>
       <w:numPr>
         <w:ilvl w:val="2"/>
@@ -3195,32 +3638,13 @@
       <w:u w:val="single"/>
     </w:rPr>
   </w:style>
-  <w:style w:type="character" w:default="1" w:styleId="DefaultParagraphFont">
+  <w:style w:type="character" w:styleId="DefaultParagraphFont" w:default="1">
     <w:name w:val="Default Paragraph Font"/>
     <w:uiPriority w:val="1"/>
     <w:semiHidden/>
     <w:unhideWhenUsed/>
-  </w:style>
-  <w:style w:type="table" w:default="1" w:styleId="TableNormal">
-    <w:name w:val="Normal Table"/>
-    <w:uiPriority w:val="99"/>
-    <w:semiHidden/>
-    <w:unhideWhenUsed/>
-    <w:tblPr>
-      <w:tblInd w:w="0" w:type="dxa"/>
-      <w:tblCellMar>
-        <w:top w:w="0" w:type="dxa"/>
-        <w:left w:w="108" w:type="dxa"/>
-        <w:bottom w:w="0" w:type="dxa"/>
-        <w:right w:w="108" w:type="dxa"/>
-      </w:tblCellMar>
-    </w:tblPr>
-  </w:style>
-  <w:style w:type="numbering" w:default="1" w:styleId="NoList">
-    <w:name w:val="No List"/>
-    <w:uiPriority w:val="99"/>
-    <w:semiHidden/>
-    <w:unhideWhenUsed/>
+    <w:qFormat/>
+    <w:rPr/>
   </w:style>
   <w:style w:type="character" w:styleId="PlaceholderText">
     <w:name w:val="Placeholder Text"/>
@@ -3228,7 +3652,7 @@
     <w:uiPriority w:val="99"/>
     <w:semiHidden/>
     <w:qFormat/>
-    <w:rsid w:val="00B7280D"/>
+    <w:rsid w:val="00b7280d"/>
     <w:rPr>
       <w:color w:val="808080"/>
     </w:rPr>
@@ -3238,50 +3662,79 @@
     <w:basedOn w:val="DefaultParagraphFont"/>
     <w:uiPriority w:val="22"/>
     <w:qFormat/>
-    <w:rsid w:val="004803BA"/>
+    <w:rsid w:val="004803ba"/>
     <w:rPr>
       <w:b/>
       <w:bCs/>
     </w:rPr>
   </w:style>
-  <w:style w:type="character" w:customStyle="1" w:styleId="InternetLink">
+  <w:style w:type="character" w:styleId="InternetLink" w:customStyle="1">
     <w:name w:val="Internet Link"/>
     <w:rPr>
       <w:color w:val="000080"/>
       <w:u w:val="single"/>
     </w:rPr>
   </w:style>
-  <w:style w:type="character" w:customStyle="1" w:styleId="IndexLink">
+  <w:style w:type="character" w:styleId="IndexLink" w:customStyle="1">
     <w:name w:val="Index Link"/>
     <w:qFormat/>
+    <w:rPr/>
   </w:style>
-  <w:style w:type="paragraph" w:customStyle="1" w:styleId="Heading">
+  <w:style w:type="paragraph" w:styleId="Heading" w:customStyle="1">
     <w:name w:val="Heading"/>
     <w:basedOn w:val="Normal"/>
-    <w:next w:val="BodyText"/>
+    <w:next w:val="TextBody"/>
     <w:qFormat/>
-    <w:rsid w:val="0035220C"/>
+    <w:rsid w:val="0035220c"/>
     <w:pPr>
-      <w:keepNext/>
+      <w:keepNext w:val="true"/>
       <w:spacing w:before="240" w:after="240"/>
     </w:pPr>
     <w:rPr>
       <w:szCs w:val="28"/>
     </w:rPr>
   </w:style>
-  <w:style w:type="paragraph" w:styleId="BodyText">
+  <w:style w:type="paragraph" w:styleId="TextBody">
     <w:name w:val="Body Text"/>
     <w:basedOn w:val="Normal"/>
-    <w:rsid w:val="001E25EC"/>
+    <w:rsid w:val="001e25ec"/>
     <w:pPr>
-      <w:spacing w:before="240" w:after="240" w:line="276" w:lineRule="auto"/>
+      <w:spacing w:lineRule="auto" w:line="276" w:before="240" w:after="240"/>
     </w:pPr>
+    <w:rPr/>
   </w:style>
   <w:style w:type="paragraph" w:styleId="List">
     <w:name w:val="List"/>
-    <w:basedOn w:val="BodyText"/>
+    <w:basedOn w:val="TextBody"/>
+    <w:pPr/>
+    <w:rPr/>
   </w:style>
   <w:style w:type="paragraph" w:styleId="Caption">
+    <w:name w:val="Caption"/>
+    <w:basedOn w:val="Normal"/>
+    <w:qFormat/>
+    <w:pPr>
+      <w:suppressLineNumbers/>
+      <w:spacing w:before="120" w:after="120"/>
+    </w:pPr>
+    <w:rPr>
+      <w:rFonts w:cs="Lohit Devanagari"/>
+      <w:i/>
+      <w:iCs/>
+      <w:sz w:val="24"/>
+      <w:szCs w:val="24"/>
+    </w:rPr>
+  </w:style>
+  <w:style w:type="paragraph" w:styleId="Index" w:customStyle="1">
+    <w:name w:val="Index"/>
+    <w:basedOn w:val="Normal"/>
+    <w:qFormat/>
+    <w:pPr>
+      <w:suppressLineNumbers/>
+    </w:pPr>
+    <w:rPr/>
+  </w:style>
+  <w:style w:type="paragraph" w:styleId="Caption1">
     <w:name w:val="caption"/>
     <w:basedOn w:val="Normal"/>
     <w:qFormat/>
@@ -3293,14 +3746,6 @@
       <w:i/>
       <w:iCs/>
     </w:rPr>
-  </w:style>
-  <w:style w:type="paragraph" w:customStyle="1" w:styleId="Index">
-    <w:name w:val="Index"/>
-    <w:basedOn w:val="Normal"/>
-    <w:qFormat/>
-    <w:pPr>
-      <w:suppressLineNumbers/>
-    </w:pPr>
   </w:style>
   <w:style w:type="paragraph" w:styleId="Title">
     <w:name w:val="Title"/>
@@ -3330,26 +3775,28 @@
       <w:szCs w:val="36"/>
     </w:rPr>
   </w:style>
-  <w:style w:type="paragraph" w:customStyle="1" w:styleId="Figure">
+  <w:style w:type="paragraph" w:styleId="Figure" w:customStyle="1">
     <w:name w:val="Figure"/>
-    <w:basedOn w:val="Caption"/>
-    <w:next w:val="BodyText"/>
+    <w:basedOn w:val="Caption1"/>
+    <w:next w:val="TextBody"/>
     <w:qFormat/>
-    <w:rsid w:val="001E25EC"/>
+    <w:rsid w:val="001e25ec"/>
     <w:pPr>
       <w:spacing w:before="0" w:after="240"/>
       <w:jc w:val="center"/>
     </w:pPr>
+    <w:rPr/>
   </w:style>
-  <w:style w:type="paragraph" w:customStyle="1" w:styleId="TableContents">
+  <w:style w:type="paragraph" w:styleId="TableContents" w:customStyle="1">
     <w:name w:val="Table Contents"/>
     <w:basedOn w:val="Normal"/>
     <w:qFormat/>
     <w:pPr>
       <w:suppressLineNumbers/>
     </w:pPr>
+    <w:rPr/>
   </w:style>
-  <w:style w:type="paragraph" w:customStyle="1" w:styleId="TableHeading">
+  <w:style w:type="paragraph" w:styleId="TableHeading" w:customStyle="1">
     <w:name w:val="Table Heading"/>
     <w:basedOn w:val="TableContents"/>
     <w:qFormat/>
@@ -3361,20 +3808,23 @@
       <w:bCs/>
     </w:rPr>
   </w:style>
-  <w:style w:type="paragraph" w:customStyle="1" w:styleId="Table">
+  <w:style w:type="paragraph" w:styleId="Table" w:customStyle="1">
     <w:name w:val="Table"/>
-    <w:basedOn w:val="Caption"/>
+    <w:basedOn w:val="Caption1"/>
     <w:qFormat/>
     <w:pPr>
       <w:jc w:val="center"/>
     </w:pPr>
+    <w:rPr/>
   </w:style>
-  <w:style w:type="paragraph" w:customStyle="1" w:styleId="FrameContents">
+  <w:style w:type="paragraph" w:styleId="FrameContents" w:customStyle="1">
     <w:name w:val="Frame Contents"/>
     <w:basedOn w:val="Normal"/>
     <w:qFormat/>
+    <w:pPr/>
+    <w:rPr/>
   </w:style>
-  <w:style w:type="paragraph" w:styleId="TOAHeading">
+  <w:style w:type="paragraph" w:styleId="Toaheading">
     <w:name w:val="toa heading"/>
     <w:basedOn w:val="Heading"/>
     <w:qFormat/>
@@ -3388,24 +3838,50 @@
       <w:szCs w:val="32"/>
     </w:rPr>
   </w:style>
-  <w:style w:type="paragraph" w:styleId="TOC1">
-    <w:name w:val="toc 1"/>
+  <w:style w:type="paragraph" w:styleId="Contents1">
+    <w:name w:val="TOC 1"/>
     <w:basedOn w:val="Index"/>
     <w:pPr>
       <w:tabs>
-        <w:tab w:val="right" w:leader="dot" w:pos="9026"/>
+        <w:tab w:val="clear" w:pos="709"/>
+        <w:tab w:val="right" w:pos="9026" w:leader="dot"/>
       </w:tabs>
     </w:pPr>
+    <w:rPr/>
   </w:style>
-  <w:style w:type="paragraph" w:styleId="TOC2">
-    <w:name w:val="toc 2"/>
+  <w:style w:type="paragraph" w:styleId="Contents2">
+    <w:name w:val="TOC 2"/>
     <w:basedOn w:val="Index"/>
     <w:pPr>
       <w:tabs>
-        <w:tab w:val="right" w:leader="dot" w:pos="8743"/>
+        <w:tab w:val="clear" w:pos="709"/>
+        <w:tab w:val="right" w:pos="8743" w:leader="dot"/>
       </w:tabs>
-      <w:ind w:left="283"/>
+      <w:ind w:left="283" w:hanging="0"/>
     </w:pPr>
+    <w:rPr/>
+  </w:style>
+  <w:style w:type="numbering" w:styleId="NoList" w:default="1">
+    <w:name w:val="No List"/>
+    <w:uiPriority w:val="99"/>
+    <w:semiHidden/>
+    <w:unhideWhenUsed/>
+    <w:qFormat/>
+  </w:style>
+  <w:style w:type="table" w:default="1" w:styleId="TableNormal">
+    <w:name w:val="Normal Table"/>
+    <w:uiPriority w:val="99"/>
+    <w:semiHidden/>
+    <w:unhideWhenUsed/>
+    <w:tblPr>
+      <w:tblInd w:w="0" w:type="dxa"/>
+      <w:tblCellMar>
+        <w:top w:w="0" w:type="dxa"/>
+        <w:left w:w="108" w:type="dxa"/>
+        <w:bottom w:w="0" w:type="dxa"/>
+        <w:right w:w="108" w:type="dxa"/>
+      </w:tblCellMar>
+    </w:tblPr>
   </w:style>
 </w:styles>
 </file>

</xml_diff>